<commit_message>
Documentation + CRUD mots-clés
</commit_message>
<xml_diff>
--- a/Rapport.docx
+++ b/Rapport.docx
@@ -10,17 +10,19 @@
           <w:docPartUnique/>
         </w:docPartObj>
       </w:sdtPr>
+      <w:sdtEndPr/>
       <w:sdtContent>
         <w:p/>
         <w:p>
           <w:r>
             <w:rPr>
               <w:noProof/>
+              <w:lang w:eastAsia="fr-CH"/>
             </w:rPr>
             <mc:AlternateContent>
               <mc:Choice Requires="wps">
                 <w:drawing>
-                  <wp:anchor distT="0" distB="0" distL="114300" distR="114300" simplePos="0" relativeHeight="251659264" behindDoc="1" locked="0" layoutInCell="0" allowOverlap="1" wp14:anchorId="7230DB78" wp14:editId="57607391">
+                  <wp:anchor distT="0" distB="0" distL="114300" distR="114300" simplePos="0" relativeHeight="251659264" behindDoc="1" locked="0" layoutInCell="0" allowOverlap="1" wp14:anchorId="459ED93F" wp14:editId="7A01160F">
                     <wp:simplePos x="0" y="0"/>
                     <wp:positionH relativeFrom="page">
                       <wp:align>center</wp:align>
@@ -409,6 +411,7 @@
                   <w:dataBinding w:prefixMappings="xmlns:ns0='http://schemas.openxmlformats.org/package/2006/metadata/core-properties' xmlns:ns1='http://purl.org/dc/elements/1.1/'" w:xpath="/ns0:coreProperties[1]/ns1:title[1]" w:storeItemID="{6C3C8BC8-F283-45AE-878A-BAB7291924A1}"/>
                   <w:text/>
                 </w:sdtPr>
+                <w:sdtEndPr/>
                 <w:sdtContent>
                   <w:p>
                     <w:pPr>
@@ -452,6 +455,7 @@
                   <w:dataBinding w:prefixMappings="xmlns:ns0='http://schemas.openxmlformats.org/package/2006/metadata/core-properties' xmlns:ns1='http://purl.org/dc/elements/1.1/'" w:xpath="/ns0:coreProperties[1]/ns1:subject[1]" w:storeItemID="{6C3C8BC8-F283-45AE-878A-BAB7291924A1}"/>
                   <w:text/>
                 </w:sdtPr>
+                <w:sdtEndPr/>
                 <w:sdtContent>
                   <w:p>
                     <w:pPr>
@@ -495,6 +499,7 @@
                     <w:calendar w:val="gregorian"/>
                   </w:date>
                 </w:sdtPr>
+                <w:sdtEndPr/>
                 <w:sdtContent>
                   <w:p>
                     <w:pPr>
@@ -520,12 +525,10 @@
                 <w:sdtPr>
                   <w:alias w:val="Auteur"/>
                   <w:id w:val="13783229"/>
-                  <w:placeholder>
-                    <w:docPart w:val="663FF506BEC247D7993FF728CAAAD403"/>
-                  </w:placeholder>
                   <w:dataBinding w:prefixMappings="xmlns:ns0='http://schemas.openxmlformats.org/package/2006/metadata/core-properties' xmlns:ns1='http://purl.org/dc/elements/1.1/'" w:xpath="/ns0:coreProperties[1]/ns1:creator[1]" w:storeItemID="{6C3C8BC8-F283-45AE-878A-BAB7291924A1}"/>
                   <w:text/>
                 </w:sdtPr>
+                <w:sdtEndPr/>
                 <w:sdtContent>
                   <w:p>
                     <w:pPr>
@@ -563,7 +566,13 @@
     <w:sdt>
       <w:sdtPr>
         <w:rPr>
-          <w:lang w:val="fr-FR"/>
+          <w:rFonts w:asciiTheme="minorHAnsi" w:eastAsiaTheme="minorHAnsi" w:hAnsiTheme="minorHAnsi" w:cstheme="minorBidi"/>
+          <w:b w:val="0"/>
+          <w:bCs w:val="0"/>
+          <w:color w:val="auto"/>
+          <w:sz w:val="22"/>
+          <w:szCs w:val="22"/>
+          <w:lang w:val="fr-FR" w:eastAsia="en-US"/>
         </w:rPr>
         <w:id w:val="-749500015"/>
         <w:docPartObj>
@@ -571,15 +580,7 @@
           <w:docPartUnique/>
         </w:docPartObj>
       </w:sdtPr>
-      <w:sdtEndPr>
-        <w:rPr>
-          <w:rFonts w:asciiTheme="minorHAnsi" w:eastAsiaTheme="minorHAnsi" w:hAnsiTheme="minorHAnsi" w:cstheme="minorBidi"/>
-          <w:color w:val="auto"/>
-          <w:sz w:val="22"/>
-          <w:szCs w:val="22"/>
-          <w:lang w:eastAsia="en-US"/>
-        </w:rPr>
-      </w:sdtEndPr>
+      <w:sdtEndPr/>
       <w:sdtContent>
         <w:p>
           <w:pPr>
@@ -593,6 +594,17 @@
           </w:r>
         </w:p>
         <w:p>
+          <w:pPr>
+            <w:pStyle w:val="TM1"/>
+            <w:tabs>
+              <w:tab w:val="right" w:leader="dot" w:pos="9062"/>
+            </w:tabs>
+            <w:rPr>
+              <w:rFonts w:eastAsiaTheme="minorEastAsia"/>
+              <w:noProof/>
+              <w:lang w:eastAsia="fr-CH"/>
+            </w:rPr>
+          </w:pPr>
           <w:r>
             <w:fldChar w:fldCharType="begin"/>
           </w:r>
@@ -602,15 +614,2095 @@
           <w:r>
             <w:fldChar w:fldCharType="separate"/>
           </w:r>
-          <w:r>
+          <w:hyperlink w:anchor="_Toc485207390" w:history="1">
+            <w:r>
+              <w:rPr>
+                <w:rStyle w:val="Lienhypertexte"/>
+                <w:noProof/>
+              </w:rPr>
+              <w:t>Introduction</w:t>
+            </w:r>
+            <w:r>
+              <w:rPr>
+                <w:noProof/>
+                <w:webHidden/>
+              </w:rPr>
+              <w:tab/>
+            </w:r>
+            <w:r>
+              <w:rPr>
+                <w:noProof/>
+                <w:webHidden/>
+              </w:rPr>
+              <w:fldChar w:fldCharType="begin"/>
+            </w:r>
+            <w:r>
+              <w:rPr>
+                <w:noProof/>
+                <w:webHidden/>
+              </w:rPr>
+              <w:instrText xml:space="preserve"> PAGEREF _Toc485207390 \h </w:instrText>
+            </w:r>
+            <w:r>
+              <w:rPr>
+                <w:noProof/>
+                <w:webHidden/>
+              </w:rPr>
+            </w:r>
+            <w:r>
+              <w:rPr>
+                <w:noProof/>
+                <w:webHidden/>
+              </w:rPr>
+              <w:fldChar w:fldCharType="separate"/>
+            </w:r>
+            <w:r>
+              <w:rPr>
+                <w:noProof/>
+                <w:webHidden/>
+              </w:rPr>
+              <w:t>2</w:t>
+            </w:r>
+            <w:r>
+              <w:rPr>
+                <w:noProof/>
+                <w:webHidden/>
+              </w:rPr>
+              <w:fldChar w:fldCharType="end"/>
+            </w:r>
+          </w:hyperlink>
+        </w:p>
+        <w:p>
+          <w:pPr>
+            <w:pStyle w:val="TM2"/>
+            <w:tabs>
+              <w:tab w:val="right" w:leader="dot" w:pos="9062"/>
+            </w:tabs>
             <w:rPr>
-              <w:b/>
-              <w:bCs/>
+              <w:rFonts w:eastAsiaTheme="minorEastAsia"/>
               <w:noProof/>
-              <w:lang w:val="fr-FR"/>
+              <w:lang w:eastAsia="fr-CH"/>
             </w:rPr>
-            <w:t>Aucune entrée de table des matières n'a été trouvée.</w:t>
-          </w:r>
+          </w:pPr>
+          <w:hyperlink w:anchor="_Toc485207391" w:history="1">
+            <w:r>
+              <w:rPr>
+                <w:rStyle w:val="Lienhypertexte"/>
+                <w:noProof/>
+              </w:rPr>
+              <w:t>Généralités sur le sujet</w:t>
+            </w:r>
+            <w:r>
+              <w:rPr>
+                <w:noProof/>
+                <w:webHidden/>
+              </w:rPr>
+              <w:tab/>
+            </w:r>
+            <w:r>
+              <w:rPr>
+                <w:noProof/>
+                <w:webHidden/>
+              </w:rPr>
+              <w:fldChar w:fldCharType="begin"/>
+            </w:r>
+            <w:r>
+              <w:rPr>
+                <w:noProof/>
+                <w:webHidden/>
+              </w:rPr>
+              <w:instrText xml:space="preserve"> PAGEREF _Toc485207391 \h </w:instrText>
+            </w:r>
+            <w:r>
+              <w:rPr>
+                <w:noProof/>
+                <w:webHidden/>
+              </w:rPr>
+            </w:r>
+            <w:r>
+              <w:rPr>
+                <w:noProof/>
+                <w:webHidden/>
+              </w:rPr>
+              <w:fldChar w:fldCharType="separate"/>
+            </w:r>
+            <w:r>
+              <w:rPr>
+                <w:noProof/>
+                <w:webHidden/>
+              </w:rPr>
+              <w:t>2</w:t>
+            </w:r>
+            <w:r>
+              <w:rPr>
+                <w:noProof/>
+                <w:webHidden/>
+              </w:rPr>
+              <w:fldChar w:fldCharType="end"/>
+            </w:r>
+          </w:hyperlink>
+        </w:p>
+        <w:p>
+          <w:pPr>
+            <w:pStyle w:val="TM2"/>
+            <w:tabs>
+              <w:tab w:val="right" w:leader="dot" w:pos="9062"/>
+            </w:tabs>
+            <w:rPr>
+              <w:rFonts w:eastAsiaTheme="minorEastAsia"/>
+              <w:noProof/>
+              <w:lang w:eastAsia="fr-CH"/>
+            </w:rPr>
+          </w:pPr>
+          <w:hyperlink w:anchor="_Toc485207392" w:history="1">
+            <w:r>
+              <w:rPr>
+                <w:rStyle w:val="Lienhypertexte"/>
+                <w:noProof/>
+              </w:rPr>
+              <w:t>Conception d’un QCM</w:t>
+            </w:r>
+            <w:r>
+              <w:rPr>
+                <w:noProof/>
+                <w:webHidden/>
+              </w:rPr>
+              <w:tab/>
+            </w:r>
+            <w:r>
+              <w:rPr>
+                <w:noProof/>
+                <w:webHidden/>
+              </w:rPr>
+              <w:fldChar w:fldCharType="begin"/>
+            </w:r>
+            <w:r>
+              <w:rPr>
+                <w:noProof/>
+                <w:webHidden/>
+              </w:rPr>
+              <w:instrText xml:space="preserve"> PAGEREF _Toc485207392 \h </w:instrText>
+            </w:r>
+            <w:r>
+              <w:rPr>
+                <w:noProof/>
+                <w:webHidden/>
+              </w:rPr>
+            </w:r>
+            <w:r>
+              <w:rPr>
+                <w:noProof/>
+                <w:webHidden/>
+              </w:rPr>
+              <w:fldChar w:fldCharType="separate"/>
+            </w:r>
+            <w:r>
+              <w:rPr>
+                <w:noProof/>
+                <w:webHidden/>
+              </w:rPr>
+              <w:t>2</w:t>
+            </w:r>
+            <w:r>
+              <w:rPr>
+                <w:noProof/>
+                <w:webHidden/>
+              </w:rPr>
+              <w:fldChar w:fldCharType="end"/>
+            </w:r>
+          </w:hyperlink>
+        </w:p>
+        <w:p>
+          <w:pPr>
+            <w:pStyle w:val="TM1"/>
+            <w:tabs>
+              <w:tab w:val="right" w:leader="dot" w:pos="9062"/>
+            </w:tabs>
+            <w:rPr>
+              <w:rFonts w:eastAsiaTheme="minorEastAsia"/>
+              <w:noProof/>
+              <w:lang w:eastAsia="fr-CH"/>
+            </w:rPr>
+          </w:pPr>
+          <w:hyperlink w:anchor="_Toc485207393" w:history="1">
+            <w:r>
+              <w:rPr>
+                <w:rStyle w:val="Lienhypertexte"/>
+                <w:noProof/>
+              </w:rPr>
+              <w:t>Rappel du cahier des charges du projet</w:t>
+            </w:r>
+            <w:r>
+              <w:rPr>
+                <w:noProof/>
+                <w:webHidden/>
+              </w:rPr>
+              <w:tab/>
+            </w:r>
+            <w:r>
+              <w:rPr>
+                <w:noProof/>
+                <w:webHidden/>
+              </w:rPr>
+              <w:fldChar w:fldCharType="begin"/>
+            </w:r>
+            <w:r>
+              <w:rPr>
+                <w:noProof/>
+                <w:webHidden/>
+              </w:rPr>
+              <w:instrText xml:space="preserve"> PAGEREF _Toc485207393 \h </w:instrText>
+            </w:r>
+            <w:r>
+              <w:rPr>
+                <w:noProof/>
+                <w:webHidden/>
+              </w:rPr>
+            </w:r>
+            <w:r>
+              <w:rPr>
+                <w:noProof/>
+                <w:webHidden/>
+              </w:rPr>
+              <w:fldChar w:fldCharType="separate"/>
+            </w:r>
+            <w:r>
+              <w:rPr>
+                <w:noProof/>
+                <w:webHidden/>
+              </w:rPr>
+              <w:t>3</w:t>
+            </w:r>
+            <w:r>
+              <w:rPr>
+                <w:noProof/>
+                <w:webHidden/>
+              </w:rPr>
+              <w:fldChar w:fldCharType="end"/>
+            </w:r>
+          </w:hyperlink>
+        </w:p>
+        <w:p>
+          <w:pPr>
+            <w:pStyle w:val="TM2"/>
+            <w:tabs>
+              <w:tab w:val="right" w:leader="dot" w:pos="9062"/>
+            </w:tabs>
+            <w:rPr>
+              <w:rFonts w:eastAsiaTheme="minorEastAsia"/>
+              <w:noProof/>
+              <w:lang w:eastAsia="fr-CH"/>
+            </w:rPr>
+          </w:pPr>
+          <w:hyperlink w:anchor="_Toc485207394" w:history="1">
+            <w:r>
+              <w:rPr>
+                <w:rStyle w:val="Lienhypertexte"/>
+                <w:noProof/>
+              </w:rPr>
+              <w:t>Objectifs du projet</w:t>
+            </w:r>
+            <w:r>
+              <w:rPr>
+                <w:noProof/>
+                <w:webHidden/>
+              </w:rPr>
+              <w:tab/>
+            </w:r>
+            <w:r>
+              <w:rPr>
+                <w:noProof/>
+                <w:webHidden/>
+              </w:rPr>
+              <w:fldChar w:fldCharType="begin"/>
+            </w:r>
+            <w:r>
+              <w:rPr>
+                <w:noProof/>
+                <w:webHidden/>
+              </w:rPr>
+              <w:instrText xml:space="preserve"> PAGEREF _Toc485207394 \h </w:instrText>
+            </w:r>
+            <w:r>
+              <w:rPr>
+                <w:noProof/>
+                <w:webHidden/>
+              </w:rPr>
+            </w:r>
+            <w:r>
+              <w:rPr>
+                <w:noProof/>
+                <w:webHidden/>
+              </w:rPr>
+              <w:fldChar w:fldCharType="separate"/>
+            </w:r>
+            <w:r>
+              <w:rPr>
+                <w:noProof/>
+                <w:webHidden/>
+              </w:rPr>
+              <w:t>3</w:t>
+            </w:r>
+            <w:r>
+              <w:rPr>
+                <w:noProof/>
+                <w:webHidden/>
+              </w:rPr>
+              <w:fldChar w:fldCharType="end"/>
+            </w:r>
+          </w:hyperlink>
+        </w:p>
+        <w:p>
+          <w:pPr>
+            <w:pStyle w:val="TM2"/>
+            <w:tabs>
+              <w:tab w:val="right" w:leader="dot" w:pos="9062"/>
+            </w:tabs>
+            <w:rPr>
+              <w:rFonts w:eastAsiaTheme="minorEastAsia"/>
+              <w:noProof/>
+              <w:lang w:eastAsia="fr-CH"/>
+            </w:rPr>
+          </w:pPr>
+          <w:hyperlink w:anchor="_Toc485207395" w:history="1">
+            <w:r>
+              <w:rPr>
+                <w:rStyle w:val="Lienhypertexte"/>
+                <w:noProof/>
+              </w:rPr>
+              <w:t>Caractéristiques d’un QCM</w:t>
+            </w:r>
+            <w:r>
+              <w:rPr>
+                <w:noProof/>
+                <w:webHidden/>
+              </w:rPr>
+              <w:tab/>
+            </w:r>
+            <w:r>
+              <w:rPr>
+                <w:noProof/>
+                <w:webHidden/>
+              </w:rPr>
+              <w:fldChar w:fldCharType="begin"/>
+            </w:r>
+            <w:r>
+              <w:rPr>
+                <w:noProof/>
+                <w:webHidden/>
+              </w:rPr>
+              <w:instrText xml:space="preserve"> PAGEREF _Toc485207395 \h </w:instrText>
+            </w:r>
+            <w:r>
+              <w:rPr>
+                <w:noProof/>
+                <w:webHidden/>
+              </w:rPr>
+            </w:r>
+            <w:r>
+              <w:rPr>
+                <w:noProof/>
+                <w:webHidden/>
+              </w:rPr>
+              <w:fldChar w:fldCharType="separate"/>
+            </w:r>
+            <w:r>
+              <w:rPr>
+                <w:noProof/>
+                <w:webHidden/>
+              </w:rPr>
+              <w:t>3</w:t>
+            </w:r>
+            <w:r>
+              <w:rPr>
+                <w:noProof/>
+                <w:webHidden/>
+              </w:rPr>
+              <w:fldChar w:fldCharType="end"/>
+            </w:r>
+          </w:hyperlink>
+        </w:p>
+        <w:p>
+          <w:pPr>
+            <w:pStyle w:val="TM2"/>
+            <w:tabs>
+              <w:tab w:val="right" w:leader="dot" w:pos="9062"/>
+            </w:tabs>
+            <w:rPr>
+              <w:rFonts w:eastAsiaTheme="minorEastAsia"/>
+              <w:noProof/>
+              <w:lang w:eastAsia="fr-CH"/>
+            </w:rPr>
+          </w:pPr>
+          <w:hyperlink w:anchor="_Toc485207396" w:history="1">
+            <w:r>
+              <w:rPr>
+                <w:rStyle w:val="Lienhypertexte"/>
+                <w:noProof/>
+              </w:rPr>
+              <w:t>Formats d’exportation</w:t>
+            </w:r>
+            <w:r>
+              <w:rPr>
+                <w:noProof/>
+                <w:webHidden/>
+              </w:rPr>
+              <w:tab/>
+            </w:r>
+            <w:r>
+              <w:rPr>
+                <w:noProof/>
+                <w:webHidden/>
+              </w:rPr>
+              <w:fldChar w:fldCharType="begin"/>
+            </w:r>
+            <w:r>
+              <w:rPr>
+                <w:noProof/>
+                <w:webHidden/>
+              </w:rPr>
+              <w:instrText xml:space="preserve"> PAGEREF _Toc485207396 \h </w:instrText>
+            </w:r>
+            <w:r>
+              <w:rPr>
+                <w:noProof/>
+                <w:webHidden/>
+              </w:rPr>
+            </w:r>
+            <w:r>
+              <w:rPr>
+                <w:noProof/>
+                <w:webHidden/>
+              </w:rPr>
+              <w:fldChar w:fldCharType="separate"/>
+            </w:r>
+            <w:r>
+              <w:rPr>
+                <w:noProof/>
+                <w:webHidden/>
+              </w:rPr>
+              <w:t>4</w:t>
+            </w:r>
+            <w:r>
+              <w:rPr>
+                <w:noProof/>
+                <w:webHidden/>
+              </w:rPr>
+              <w:fldChar w:fldCharType="end"/>
+            </w:r>
+          </w:hyperlink>
+        </w:p>
+        <w:p>
+          <w:pPr>
+            <w:pStyle w:val="TM1"/>
+            <w:tabs>
+              <w:tab w:val="right" w:leader="dot" w:pos="9062"/>
+            </w:tabs>
+            <w:rPr>
+              <w:rFonts w:eastAsiaTheme="minorEastAsia"/>
+              <w:noProof/>
+              <w:lang w:eastAsia="fr-CH"/>
+            </w:rPr>
+          </w:pPr>
+          <w:hyperlink w:anchor="_Toc485207397" w:history="1">
+            <w:r>
+              <w:rPr>
+                <w:rStyle w:val="Lienhypertexte"/>
+                <w:noProof/>
+              </w:rPr>
+              <w:t>Analyse fonctionnelle</w:t>
+            </w:r>
+            <w:r>
+              <w:rPr>
+                <w:noProof/>
+                <w:webHidden/>
+              </w:rPr>
+              <w:tab/>
+            </w:r>
+            <w:r>
+              <w:rPr>
+                <w:noProof/>
+                <w:webHidden/>
+              </w:rPr>
+              <w:fldChar w:fldCharType="begin"/>
+            </w:r>
+            <w:r>
+              <w:rPr>
+                <w:noProof/>
+                <w:webHidden/>
+              </w:rPr>
+              <w:instrText xml:space="preserve"> PAGEREF _Toc485207397 \h </w:instrText>
+            </w:r>
+            <w:r>
+              <w:rPr>
+                <w:noProof/>
+                <w:webHidden/>
+              </w:rPr>
+            </w:r>
+            <w:r>
+              <w:rPr>
+                <w:noProof/>
+                <w:webHidden/>
+              </w:rPr>
+              <w:fldChar w:fldCharType="separate"/>
+            </w:r>
+            <w:r>
+              <w:rPr>
+                <w:noProof/>
+                <w:webHidden/>
+              </w:rPr>
+              <w:t>5</w:t>
+            </w:r>
+            <w:r>
+              <w:rPr>
+                <w:noProof/>
+                <w:webHidden/>
+              </w:rPr>
+              <w:fldChar w:fldCharType="end"/>
+            </w:r>
+          </w:hyperlink>
+        </w:p>
+        <w:p>
+          <w:pPr>
+            <w:pStyle w:val="TM2"/>
+            <w:tabs>
+              <w:tab w:val="right" w:leader="dot" w:pos="9062"/>
+            </w:tabs>
+            <w:rPr>
+              <w:rFonts w:eastAsiaTheme="minorEastAsia"/>
+              <w:noProof/>
+              <w:lang w:eastAsia="fr-CH"/>
+            </w:rPr>
+          </w:pPr>
+          <w:hyperlink w:anchor="_Toc485207398" w:history="1">
+            <w:r>
+              <w:rPr>
+                <w:rStyle w:val="Lienhypertexte"/>
+                <w:noProof/>
+              </w:rPr>
+              <w:t>Description globale des fonctionnalités du projet</w:t>
+            </w:r>
+            <w:r>
+              <w:rPr>
+                <w:noProof/>
+                <w:webHidden/>
+              </w:rPr>
+              <w:tab/>
+            </w:r>
+            <w:r>
+              <w:rPr>
+                <w:noProof/>
+                <w:webHidden/>
+              </w:rPr>
+              <w:fldChar w:fldCharType="begin"/>
+            </w:r>
+            <w:r>
+              <w:rPr>
+                <w:noProof/>
+                <w:webHidden/>
+              </w:rPr>
+              <w:instrText xml:space="preserve"> PAGEREF _Toc485207398 \h </w:instrText>
+            </w:r>
+            <w:r>
+              <w:rPr>
+                <w:noProof/>
+                <w:webHidden/>
+              </w:rPr>
+            </w:r>
+            <w:r>
+              <w:rPr>
+                <w:noProof/>
+                <w:webHidden/>
+              </w:rPr>
+              <w:fldChar w:fldCharType="separate"/>
+            </w:r>
+            <w:r>
+              <w:rPr>
+                <w:noProof/>
+                <w:webHidden/>
+              </w:rPr>
+              <w:t>5</w:t>
+            </w:r>
+            <w:r>
+              <w:rPr>
+                <w:noProof/>
+                <w:webHidden/>
+              </w:rPr>
+              <w:fldChar w:fldCharType="end"/>
+            </w:r>
+          </w:hyperlink>
+        </w:p>
+        <w:p>
+          <w:pPr>
+            <w:pStyle w:val="TM2"/>
+            <w:tabs>
+              <w:tab w:val="right" w:leader="dot" w:pos="9062"/>
+            </w:tabs>
+            <w:rPr>
+              <w:rFonts w:eastAsiaTheme="minorEastAsia"/>
+              <w:noProof/>
+              <w:lang w:eastAsia="fr-CH"/>
+            </w:rPr>
+          </w:pPr>
+          <w:hyperlink w:anchor="_Toc485207399" w:history="1">
+            <w:r>
+              <w:rPr>
+                <w:rStyle w:val="Lienhypertexte"/>
+                <w:noProof/>
+              </w:rPr>
+              <w:t>Description détaillée de la liste des fonctionnalités</w:t>
+            </w:r>
+            <w:r>
+              <w:rPr>
+                <w:noProof/>
+                <w:webHidden/>
+              </w:rPr>
+              <w:tab/>
+            </w:r>
+            <w:r>
+              <w:rPr>
+                <w:noProof/>
+                <w:webHidden/>
+              </w:rPr>
+              <w:fldChar w:fldCharType="begin"/>
+            </w:r>
+            <w:r>
+              <w:rPr>
+                <w:noProof/>
+                <w:webHidden/>
+              </w:rPr>
+              <w:instrText xml:space="preserve"> PAGEREF _Toc485207399 \h </w:instrText>
+            </w:r>
+            <w:r>
+              <w:rPr>
+                <w:noProof/>
+                <w:webHidden/>
+              </w:rPr>
+            </w:r>
+            <w:r>
+              <w:rPr>
+                <w:noProof/>
+                <w:webHidden/>
+              </w:rPr>
+              <w:fldChar w:fldCharType="separate"/>
+            </w:r>
+            <w:r>
+              <w:rPr>
+                <w:noProof/>
+                <w:webHidden/>
+              </w:rPr>
+              <w:t>5</w:t>
+            </w:r>
+            <w:r>
+              <w:rPr>
+                <w:noProof/>
+                <w:webHidden/>
+              </w:rPr>
+              <w:fldChar w:fldCharType="end"/>
+            </w:r>
+          </w:hyperlink>
+        </w:p>
+        <w:p>
+          <w:pPr>
+            <w:pStyle w:val="TM3"/>
+            <w:tabs>
+              <w:tab w:val="right" w:leader="dot" w:pos="9062"/>
+            </w:tabs>
+            <w:rPr>
+              <w:rFonts w:eastAsiaTheme="minorEastAsia"/>
+              <w:noProof/>
+              <w:lang w:eastAsia="fr-CH"/>
+            </w:rPr>
+          </w:pPr>
+          <w:hyperlink w:anchor="_Toc485207400" w:history="1">
+            <w:r>
+              <w:rPr>
+                <w:rStyle w:val="Lienhypertexte"/>
+                <w:noProof/>
+              </w:rPr>
+              <w:t>Afficher des QCMs</w:t>
+            </w:r>
+            <w:r>
+              <w:rPr>
+                <w:noProof/>
+                <w:webHidden/>
+              </w:rPr>
+              <w:tab/>
+            </w:r>
+            <w:r>
+              <w:rPr>
+                <w:noProof/>
+                <w:webHidden/>
+              </w:rPr>
+              <w:fldChar w:fldCharType="begin"/>
+            </w:r>
+            <w:r>
+              <w:rPr>
+                <w:noProof/>
+                <w:webHidden/>
+              </w:rPr>
+              <w:instrText xml:space="preserve"> PAGEREF _Toc485207400 \h </w:instrText>
+            </w:r>
+            <w:r>
+              <w:rPr>
+                <w:noProof/>
+                <w:webHidden/>
+              </w:rPr>
+            </w:r>
+            <w:r>
+              <w:rPr>
+                <w:noProof/>
+                <w:webHidden/>
+              </w:rPr>
+              <w:fldChar w:fldCharType="separate"/>
+            </w:r>
+            <w:r>
+              <w:rPr>
+                <w:noProof/>
+                <w:webHidden/>
+              </w:rPr>
+              <w:t>5</w:t>
+            </w:r>
+            <w:r>
+              <w:rPr>
+                <w:noProof/>
+                <w:webHidden/>
+              </w:rPr>
+              <w:fldChar w:fldCharType="end"/>
+            </w:r>
+          </w:hyperlink>
+        </w:p>
+        <w:p>
+          <w:pPr>
+            <w:pStyle w:val="TM3"/>
+            <w:tabs>
+              <w:tab w:val="right" w:leader="dot" w:pos="9062"/>
+            </w:tabs>
+            <w:rPr>
+              <w:rFonts w:eastAsiaTheme="minorEastAsia"/>
+              <w:noProof/>
+              <w:lang w:eastAsia="fr-CH"/>
+            </w:rPr>
+          </w:pPr>
+          <w:hyperlink w:anchor="_Toc485207401" w:history="1">
+            <w:r>
+              <w:rPr>
+                <w:rStyle w:val="Lienhypertexte"/>
+                <w:noProof/>
+              </w:rPr>
+              <w:t>Créer des QCMs</w:t>
+            </w:r>
+            <w:r>
+              <w:rPr>
+                <w:noProof/>
+                <w:webHidden/>
+              </w:rPr>
+              <w:tab/>
+            </w:r>
+            <w:r>
+              <w:rPr>
+                <w:noProof/>
+                <w:webHidden/>
+              </w:rPr>
+              <w:fldChar w:fldCharType="begin"/>
+            </w:r>
+            <w:r>
+              <w:rPr>
+                <w:noProof/>
+                <w:webHidden/>
+              </w:rPr>
+              <w:instrText xml:space="preserve"> PAGEREF _Toc485207401 \h </w:instrText>
+            </w:r>
+            <w:r>
+              <w:rPr>
+                <w:noProof/>
+                <w:webHidden/>
+              </w:rPr>
+            </w:r>
+            <w:r>
+              <w:rPr>
+                <w:noProof/>
+                <w:webHidden/>
+              </w:rPr>
+              <w:fldChar w:fldCharType="separate"/>
+            </w:r>
+            <w:r>
+              <w:rPr>
+                <w:noProof/>
+                <w:webHidden/>
+              </w:rPr>
+              <w:t>5</w:t>
+            </w:r>
+            <w:r>
+              <w:rPr>
+                <w:noProof/>
+                <w:webHidden/>
+              </w:rPr>
+              <w:fldChar w:fldCharType="end"/>
+            </w:r>
+          </w:hyperlink>
+        </w:p>
+        <w:p>
+          <w:pPr>
+            <w:pStyle w:val="TM3"/>
+            <w:tabs>
+              <w:tab w:val="right" w:leader="dot" w:pos="9062"/>
+            </w:tabs>
+            <w:rPr>
+              <w:rFonts w:eastAsiaTheme="minorEastAsia"/>
+              <w:noProof/>
+              <w:lang w:eastAsia="fr-CH"/>
+            </w:rPr>
+          </w:pPr>
+          <w:hyperlink w:anchor="_Toc485207402" w:history="1">
+            <w:r>
+              <w:rPr>
+                <w:rStyle w:val="Lienhypertexte"/>
+                <w:noProof/>
+              </w:rPr>
+              <w:t>Modifier des QCMs existants</w:t>
+            </w:r>
+            <w:r>
+              <w:rPr>
+                <w:noProof/>
+                <w:webHidden/>
+              </w:rPr>
+              <w:tab/>
+            </w:r>
+            <w:r>
+              <w:rPr>
+                <w:noProof/>
+                <w:webHidden/>
+              </w:rPr>
+              <w:fldChar w:fldCharType="begin"/>
+            </w:r>
+            <w:r>
+              <w:rPr>
+                <w:noProof/>
+                <w:webHidden/>
+              </w:rPr>
+              <w:instrText xml:space="preserve"> PAGEREF _Toc485207402 \h </w:instrText>
+            </w:r>
+            <w:r>
+              <w:rPr>
+                <w:noProof/>
+                <w:webHidden/>
+              </w:rPr>
+            </w:r>
+            <w:r>
+              <w:rPr>
+                <w:noProof/>
+                <w:webHidden/>
+              </w:rPr>
+              <w:fldChar w:fldCharType="separate"/>
+            </w:r>
+            <w:r>
+              <w:rPr>
+                <w:noProof/>
+                <w:webHidden/>
+              </w:rPr>
+              <w:t>5</w:t>
+            </w:r>
+            <w:r>
+              <w:rPr>
+                <w:noProof/>
+                <w:webHidden/>
+              </w:rPr>
+              <w:fldChar w:fldCharType="end"/>
+            </w:r>
+          </w:hyperlink>
+        </w:p>
+        <w:p>
+          <w:pPr>
+            <w:pStyle w:val="TM3"/>
+            <w:tabs>
+              <w:tab w:val="right" w:leader="dot" w:pos="9062"/>
+            </w:tabs>
+            <w:rPr>
+              <w:rFonts w:eastAsiaTheme="minorEastAsia"/>
+              <w:noProof/>
+              <w:lang w:eastAsia="fr-CH"/>
+            </w:rPr>
+          </w:pPr>
+          <w:hyperlink w:anchor="_Toc485207403" w:history="1">
+            <w:r>
+              <w:rPr>
+                <w:rStyle w:val="Lienhypertexte"/>
+                <w:noProof/>
+              </w:rPr>
+              <w:t>Supprimer des QCM existants</w:t>
+            </w:r>
+            <w:r>
+              <w:rPr>
+                <w:noProof/>
+                <w:webHidden/>
+              </w:rPr>
+              <w:tab/>
+            </w:r>
+            <w:r>
+              <w:rPr>
+                <w:noProof/>
+                <w:webHidden/>
+              </w:rPr>
+              <w:fldChar w:fldCharType="begin"/>
+            </w:r>
+            <w:r>
+              <w:rPr>
+                <w:noProof/>
+                <w:webHidden/>
+              </w:rPr>
+              <w:instrText xml:space="preserve"> PAGEREF _Toc485207403 \h </w:instrText>
+            </w:r>
+            <w:r>
+              <w:rPr>
+                <w:noProof/>
+                <w:webHidden/>
+              </w:rPr>
+            </w:r>
+            <w:r>
+              <w:rPr>
+                <w:noProof/>
+                <w:webHidden/>
+              </w:rPr>
+              <w:fldChar w:fldCharType="separate"/>
+            </w:r>
+            <w:r>
+              <w:rPr>
+                <w:noProof/>
+                <w:webHidden/>
+              </w:rPr>
+              <w:t>5</w:t>
+            </w:r>
+            <w:r>
+              <w:rPr>
+                <w:noProof/>
+                <w:webHidden/>
+              </w:rPr>
+              <w:fldChar w:fldCharType="end"/>
+            </w:r>
+          </w:hyperlink>
+        </w:p>
+        <w:p>
+          <w:pPr>
+            <w:pStyle w:val="TM3"/>
+            <w:tabs>
+              <w:tab w:val="right" w:leader="dot" w:pos="9062"/>
+            </w:tabs>
+            <w:rPr>
+              <w:rFonts w:eastAsiaTheme="minorEastAsia"/>
+              <w:noProof/>
+              <w:lang w:eastAsia="fr-CH"/>
+            </w:rPr>
+          </w:pPr>
+          <w:hyperlink w:anchor="_Toc485207404" w:history="1">
+            <w:r>
+              <w:rPr>
+                <w:rStyle w:val="Lienhypertexte"/>
+                <w:noProof/>
+              </w:rPr>
+              <w:t>Sélectionner un ou plusieurs QCM pour exportation dans un format texte standard</w:t>
+            </w:r>
+            <w:r>
+              <w:rPr>
+                <w:noProof/>
+                <w:webHidden/>
+              </w:rPr>
+              <w:tab/>
+            </w:r>
+            <w:r>
+              <w:rPr>
+                <w:noProof/>
+                <w:webHidden/>
+              </w:rPr>
+              <w:fldChar w:fldCharType="begin"/>
+            </w:r>
+            <w:r>
+              <w:rPr>
+                <w:noProof/>
+                <w:webHidden/>
+              </w:rPr>
+              <w:instrText xml:space="preserve"> PAGEREF _Toc485207404 \h </w:instrText>
+            </w:r>
+            <w:r>
+              <w:rPr>
+                <w:noProof/>
+                <w:webHidden/>
+              </w:rPr>
+            </w:r>
+            <w:r>
+              <w:rPr>
+                <w:noProof/>
+                <w:webHidden/>
+              </w:rPr>
+              <w:fldChar w:fldCharType="separate"/>
+            </w:r>
+            <w:r>
+              <w:rPr>
+                <w:noProof/>
+                <w:webHidden/>
+              </w:rPr>
+              <w:t>5</w:t>
+            </w:r>
+            <w:r>
+              <w:rPr>
+                <w:noProof/>
+                <w:webHidden/>
+              </w:rPr>
+              <w:fldChar w:fldCharType="end"/>
+            </w:r>
+          </w:hyperlink>
+        </w:p>
+        <w:p>
+          <w:pPr>
+            <w:pStyle w:val="TM2"/>
+            <w:tabs>
+              <w:tab w:val="right" w:leader="dot" w:pos="9062"/>
+            </w:tabs>
+            <w:rPr>
+              <w:rFonts w:eastAsiaTheme="minorEastAsia"/>
+              <w:noProof/>
+              <w:lang w:eastAsia="fr-CH"/>
+            </w:rPr>
+          </w:pPr>
+          <w:hyperlink w:anchor="_Toc485207405" w:history="1">
+            <w:r>
+              <w:rPr>
+                <w:rStyle w:val="Lienhypertexte"/>
+                <w:noProof/>
+              </w:rPr>
+              <w:t>Description de l’interface (Balsamiq)</w:t>
+            </w:r>
+            <w:r>
+              <w:rPr>
+                <w:noProof/>
+                <w:webHidden/>
+              </w:rPr>
+              <w:tab/>
+            </w:r>
+            <w:r>
+              <w:rPr>
+                <w:noProof/>
+                <w:webHidden/>
+              </w:rPr>
+              <w:fldChar w:fldCharType="begin"/>
+            </w:r>
+            <w:r>
+              <w:rPr>
+                <w:noProof/>
+                <w:webHidden/>
+              </w:rPr>
+              <w:instrText xml:space="preserve"> PAGEREF _Toc485207405 \h </w:instrText>
+            </w:r>
+            <w:r>
+              <w:rPr>
+                <w:noProof/>
+                <w:webHidden/>
+              </w:rPr>
+            </w:r>
+            <w:r>
+              <w:rPr>
+                <w:noProof/>
+                <w:webHidden/>
+              </w:rPr>
+              <w:fldChar w:fldCharType="separate"/>
+            </w:r>
+            <w:r>
+              <w:rPr>
+                <w:noProof/>
+                <w:webHidden/>
+              </w:rPr>
+              <w:t>6</w:t>
+            </w:r>
+            <w:r>
+              <w:rPr>
+                <w:noProof/>
+                <w:webHidden/>
+              </w:rPr>
+              <w:fldChar w:fldCharType="end"/>
+            </w:r>
+          </w:hyperlink>
+        </w:p>
+        <w:p>
+          <w:pPr>
+            <w:pStyle w:val="TM1"/>
+            <w:tabs>
+              <w:tab w:val="right" w:leader="dot" w:pos="9062"/>
+            </w:tabs>
+            <w:rPr>
+              <w:rFonts w:eastAsiaTheme="minorEastAsia"/>
+              <w:noProof/>
+              <w:lang w:eastAsia="fr-CH"/>
+            </w:rPr>
+          </w:pPr>
+          <w:hyperlink w:anchor="_Toc485207406" w:history="1">
+            <w:r>
+              <w:rPr>
+                <w:rStyle w:val="Lienhypertexte"/>
+                <w:noProof/>
+              </w:rPr>
+              <w:t>Analyse organique (le comment !?)</w:t>
+            </w:r>
+            <w:r>
+              <w:rPr>
+                <w:noProof/>
+                <w:webHidden/>
+              </w:rPr>
+              <w:tab/>
+            </w:r>
+            <w:r>
+              <w:rPr>
+                <w:noProof/>
+                <w:webHidden/>
+              </w:rPr>
+              <w:fldChar w:fldCharType="begin"/>
+            </w:r>
+            <w:r>
+              <w:rPr>
+                <w:noProof/>
+                <w:webHidden/>
+              </w:rPr>
+              <w:instrText xml:space="preserve"> PAGEREF _Toc485207406 \h </w:instrText>
+            </w:r>
+            <w:r>
+              <w:rPr>
+                <w:noProof/>
+                <w:webHidden/>
+              </w:rPr>
+            </w:r>
+            <w:r>
+              <w:rPr>
+                <w:noProof/>
+                <w:webHidden/>
+              </w:rPr>
+              <w:fldChar w:fldCharType="separate"/>
+            </w:r>
+            <w:r>
+              <w:rPr>
+                <w:noProof/>
+                <w:webHidden/>
+              </w:rPr>
+              <w:t>7</w:t>
+            </w:r>
+            <w:r>
+              <w:rPr>
+                <w:noProof/>
+                <w:webHidden/>
+              </w:rPr>
+              <w:fldChar w:fldCharType="end"/>
+            </w:r>
+          </w:hyperlink>
+        </w:p>
+        <w:p>
+          <w:pPr>
+            <w:pStyle w:val="TM2"/>
+            <w:tabs>
+              <w:tab w:val="right" w:leader="dot" w:pos="9062"/>
+            </w:tabs>
+            <w:rPr>
+              <w:rFonts w:eastAsiaTheme="minorEastAsia"/>
+              <w:noProof/>
+              <w:lang w:eastAsia="fr-CH"/>
+            </w:rPr>
+          </w:pPr>
+          <w:hyperlink w:anchor="_Toc485207407" w:history="1">
+            <w:r>
+              <w:rPr>
+                <w:rStyle w:val="Lienhypertexte"/>
+                <w:noProof/>
+              </w:rPr>
+              <w:t>Description globale de l’architecture du projet</w:t>
+            </w:r>
+            <w:r>
+              <w:rPr>
+                <w:noProof/>
+                <w:webHidden/>
+              </w:rPr>
+              <w:tab/>
+            </w:r>
+            <w:r>
+              <w:rPr>
+                <w:noProof/>
+                <w:webHidden/>
+              </w:rPr>
+              <w:fldChar w:fldCharType="begin"/>
+            </w:r>
+            <w:r>
+              <w:rPr>
+                <w:noProof/>
+                <w:webHidden/>
+              </w:rPr>
+              <w:instrText xml:space="preserve"> PAGEREF _Toc485207407 \h </w:instrText>
+            </w:r>
+            <w:r>
+              <w:rPr>
+                <w:noProof/>
+                <w:webHidden/>
+              </w:rPr>
+            </w:r>
+            <w:r>
+              <w:rPr>
+                <w:noProof/>
+                <w:webHidden/>
+              </w:rPr>
+              <w:fldChar w:fldCharType="separate"/>
+            </w:r>
+            <w:r>
+              <w:rPr>
+                <w:noProof/>
+                <w:webHidden/>
+              </w:rPr>
+              <w:t>7</w:t>
+            </w:r>
+            <w:r>
+              <w:rPr>
+                <w:noProof/>
+                <w:webHidden/>
+              </w:rPr>
+              <w:fldChar w:fldCharType="end"/>
+            </w:r>
+          </w:hyperlink>
+        </w:p>
+        <w:p>
+          <w:pPr>
+            <w:pStyle w:val="TM2"/>
+            <w:tabs>
+              <w:tab w:val="right" w:leader="dot" w:pos="9062"/>
+            </w:tabs>
+            <w:rPr>
+              <w:rFonts w:eastAsiaTheme="minorEastAsia"/>
+              <w:noProof/>
+              <w:lang w:eastAsia="fr-CH"/>
+            </w:rPr>
+          </w:pPr>
+          <w:hyperlink w:anchor="_Toc485207408" w:history="1">
+            <w:r>
+              <w:rPr>
+                <w:rStyle w:val="Lienhypertexte"/>
+                <w:noProof/>
+              </w:rPr>
+              <w:t>Description des méthodes de réalisation</w:t>
+            </w:r>
+            <w:r>
+              <w:rPr>
+                <w:noProof/>
+                <w:webHidden/>
+              </w:rPr>
+              <w:tab/>
+            </w:r>
+            <w:r>
+              <w:rPr>
+                <w:noProof/>
+                <w:webHidden/>
+              </w:rPr>
+              <w:fldChar w:fldCharType="begin"/>
+            </w:r>
+            <w:r>
+              <w:rPr>
+                <w:noProof/>
+                <w:webHidden/>
+              </w:rPr>
+              <w:instrText xml:space="preserve"> PAGEREF _Toc485207408 \h </w:instrText>
+            </w:r>
+            <w:r>
+              <w:rPr>
+                <w:noProof/>
+                <w:webHidden/>
+              </w:rPr>
+            </w:r>
+            <w:r>
+              <w:rPr>
+                <w:noProof/>
+                <w:webHidden/>
+              </w:rPr>
+              <w:fldChar w:fldCharType="separate"/>
+            </w:r>
+            <w:r>
+              <w:rPr>
+                <w:noProof/>
+                <w:webHidden/>
+              </w:rPr>
+              <w:t>7</w:t>
+            </w:r>
+            <w:r>
+              <w:rPr>
+                <w:noProof/>
+                <w:webHidden/>
+              </w:rPr>
+              <w:fldChar w:fldCharType="end"/>
+            </w:r>
+          </w:hyperlink>
+        </w:p>
+        <w:p>
+          <w:pPr>
+            <w:pStyle w:val="TM2"/>
+            <w:tabs>
+              <w:tab w:val="right" w:leader="dot" w:pos="9062"/>
+            </w:tabs>
+            <w:rPr>
+              <w:rFonts w:eastAsiaTheme="minorEastAsia"/>
+              <w:noProof/>
+              <w:lang w:eastAsia="fr-CH"/>
+            </w:rPr>
+          </w:pPr>
+          <w:hyperlink w:anchor="_Toc485207409" w:history="1">
+            <w:r>
+              <w:rPr>
+                <w:rStyle w:val="Lienhypertexte"/>
+                <w:noProof/>
+              </w:rPr>
+              <w:t>Argumentation de éventuels choix de méthode de résolution</w:t>
+            </w:r>
+            <w:r>
+              <w:rPr>
+                <w:noProof/>
+                <w:webHidden/>
+              </w:rPr>
+              <w:tab/>
+            </w:r>
+            <w:r>
+              <w:rPr>
+                <w:noProof/>
+                <w:webHidden/>
+              </w:rPr>
+              <w:fldChar w:fldCharType="begin"/>
+            </w:r>
+            <w:r>
+              <w:rPr>
+                <w:noProof/>
+                <w:webHidden/>
+              </w:rPr>
+              <w:instrText xml:space="preserve"> PAGEREF _Toc485207409 \h </w:instrText>
+            </w:r>
+            <w:r>
+              <w:rPr>
+                <w:noProof/>
+                <w:webHidden/>
+              </w:rPr>
+            </w:r>
+            <w:r>
+              <w:rPr>
+                <w:noProof/>
+                <w:webHidden/>
+              </w:rPr>
+              <w:fldChar w:fldCharType="separate"/>
+            </w:r>
+            <w:r>
+              <w:rPr>
+                <w:noProof/>
+                <w:webHidden/>
+              </w:rPr>
+              <w:t>7</w:t>
+            </w:r>
+            <w:r>
+              <w:rPr>
+                <w:noProof/>
+                <w:webHidden/>
+              </w:rPr>
+              <w:fldChar w:fldCharType="end"/>
+            </w:r>
+          </w:hyperlink>
+        </w:p>
+        <w:p>
+          <w:pPr>
+            <w:pStyle w:val="TM2"/>
+            <w:tabs>
+              <w:tab w:val="right" w:leader="dot" w:pos="9062"/>
+            </w:tabs>
+            <w:rPr>
+              <w:rFonts w:eastAsiaTheme="minorEastAsia"/>
+              <w:noProof/>
+              <w:lang w:eastAsia="fr-CH"/>
+            </w:rPr>
+          </w:pPr>
+          <w:hyperlink w:anchor="_Toc485207410" w:history="1">
+            <w:r>
+              <w:rPr>
+                <w:rStyle w:val="Lienhypertexte"/>
+                <w:noProof/>
+              </w:rPr>
+              <w:t>Description des données (MCD)</w:t>
+            </w:r>
+            <w:r>
+              <w:rPr>
+                <w:noProof/>
+                <w:webHidden/>
+              </w:rPr>
+              <w:tab/>
+            </w:r>
+            <w:r>
+              <w:rPr>
+                <w:noProof/>
+                <w:webHidden/>
+              </w:rPr>
+              <w:fldChar w:fldCharType="begin"/>
+            </w:r>
+            <w:r>
+              <w:rPr>
+                <w:noProof/>
+                <w:webHidden/>
+              </w:rPr>
+              <w:instrText xml:space="preserve"> PAGEREF _Toc485207410 \h </w:instrText>
+            </w:r>
+            <w:r>
+              <w:rPr>
+                <w:noProof/>
+                <w:webHidden/>
+              </w:rPr>
+            </w:r>
+            <w:r>
+              <w:rPr>
+                <w:noProof/>
+                <w:webHidden/>
+              </w:rPr>
+              <w:fldChar w:fldCharType="separate"/>
+            </w:r>
+            <w:r>
+              <w:rPr>
+                <w:noProof/>
+                <w:webHidden/>
+              </w:rPr>
+              <w:t>7</w:t>
+            </w:r>
+            <w:r>
+              <w:rPr>
+                <w:noProof/>
+                <w:webHidden/>
+              </w:rPr>
+              <w:fldChar w:fldCharType="end"/>
+            </w:r>
+          </w:hyperlink>
+        </w:p>
+        <w:p>
+          <w:pPr>
+            <w:pStyle w:val="TM2"/>
+            <w:tabs>
+              <w:tab w:val="right" w:leader="dot" w:pos="9062"/>
+            </w:tabs>
+            <w:rPr>
+              <w:rFonts w:eastAsiaTheme="minorEastAsia"/>
+              <w:noProof/>
+              <w:lang w:eastAsia="fr-CH"/>
+            </w:rPr>
+          </w:pPr>
+          <w:hyperlink w:anchor="_Toc485207411" w:history="1">
+            <w:r>
+              <w:rPr>
+                <w:rStyle w:val="Lienhypertexte"/>
+                <w:noProof/>
+              </w:rPr>
+              <w:t>Diagramme de classes</w:t>
+            </w:r>
+            <w:r>
+              <w:rPr>
+                <w:noProof/>
+                <w:webHidden/>
+              </w:rPr>
+              <w:tab/>
+            </w:r>
+            <w:r>
+              <w:rPr>
+                <w:noProof/>
+                <w:webHidden/>
+              </w:rPr>
+              <w:fldChar w:fldCharType="begin"/>
+            </w:r>
+            <w:r>
+              <w:rPr>
+                <w:noProof/>
+                <w:webHidden/>
+              </w:rPr>
+              <w:instrText xml:space="preserve"> PAGEREF _Toc485207411 \h </w:instrText>
+            </w:r>
+            <w:r>
+              <w:rPr>
+                <w:noProof/>
+                <w:webHidden/>
+              </w:rPr>
+            </w:r>
+            <w:r>
+              <w:rPr>
+                <w:noProof/>
+                <w:webHidden/>
+              </w:rPr>
+              <w:fldChar w:fldCharType="separate"/>
+            </w:r>
+            <w:r>
+              <w:rPr>
+                <w:noProof/>
+                <w:webHidden/>
+              </w:rPr>
+              <w:t>7</w:t>
+            </w:r>
+            <w:r>
+              <w:rPr>
+                <w:noProof/>
+                <w:webHidden/>
+              </w:rPr>
+              <w:fldChar w:fldCharType="end"/>
+            </w:r>
+          </w:hyperlink>
+        </w:p>
+        <w:p>
+          <w:pPr>
+            <w:pStyle w:val="TM2"/>
+            <w:tabs>
+              <w:tab w:val="right" w:leader="dot" w:pos="9062"/>
+            </w:tabs>
+            <w:rPr>
+              <w:rFonts w:eastAsiaTheme="minorEastAsia"/>
+              <w:noProof/>
+              <w:lang w:eastAsia="fr-CH"/>
+            </w:rPr>
+          </w:pPr>
+          <w:hyperlink w:anchor="_Toc485207412" w:history="1">
+            <w:r>
+              <w:rPr>
+                <w:rStyle w:val="Lienhypertexte"/>
+                <w:noProof/>
+              </w:rPr>
+              <w:t>Description des messages échangés (si besoin)</w:t>
+            </w:r>
+            <w:r>
+              <w:rPr>
+                <w:noProof/>
+                <w:webHidden/>
+              </w:rPr>
+              <w:tab/>
+            </w:r>
+            <w:r>
+              <w:rPr>
+                <w:noProof/>
+                <w:webHidden/>
+              </w:rPr>
+              <w:fldChar w:fldCharType="begin"/>
+            </w:r>
+            <w:r>
+              <w:rPr>
+                <w:noProof/>
+                <w:webHidden/>
+              </w:rPr>
+              <w:instrText xml:space="preserve"> PAGEREF _Toc485207412 \h </w:instrText>
+            </w:r>
+            <w:r>
+              <w:rPr>
+                <w:noProof/>
+                <w:webHidden/>
+              </w:rPr>
+            </w:r>
+            <w:r>
+              <w:rPr>
+                <w:noProof/>
+                <w:webHidden/>
+              </w:rPr>
+              <w:fldChar w:fldCharType="separate"/>
+            </w:r>
+            <w:r>
+              <w:rPr>
+                <w:noProof/>
+                <w:webHidden/>
+              </w:rPr>
+              <w:t>7</w:t>
+            </w:r>
+            <w:r>
+              <w:rPr>
+                <w:noProof/>
+                <w:webHidden/>
+              </w:rPr>
+              <w:fldChar w:fldCharType="end"/>
+            </w:r>
+          </w:hyperlink>
+        </w:p>
+        <w:p>
+          <w:pPr>
+            <w:pStyle w:val="TM2"/>
+            <w:tabs>
+              <w:tab w:val="right" w:leader="dot" w:pos="9062"/>
+            </w:tabs>
+            <w:rPr>
+              <w:rFonts w:eastAsiaTheme="minorEastAsia"/>
+              <w:noProof/>
+              <w:lang w:eastAsia="fr-CH"/>
+            </w:rPr>
+          </w:pPr>
+          <w:hyperlink w:anchor="_Toc485207413" w:history="1">
+            <w:r>
+              <w:rPr>
+                <w:rStyle w:val="Lienhypertexte"/>
+                <w:noProof/>
+              </w:rPr>
+              <w:t>Structogramme ou organigramme ou pseudo-code des fonctions principales</w:t>
+            </w:r>
+            <w:r>
+              <w:rPr>
+                <w:noProof/>
+                <w:webHidden/>
+              </w:rPr>
+              <w:tab/>
+            </w:r>
+            <w:r>
+              <w:rPr>
+                <w:noProof/>
+                <w:webHidden/>
+              </w:rPr>
+              <w:fldChar w:fldCharType="begin"/>
+            </w:r>
+            <w:r>
+              <w:rPr>
+                <w:noProof/>
+                <w:webHidden/>
+              </w:rPr>
+              <w:instrText xml:space="preserve"> PAGEREF _Toc485207413 \h </w:instrText>
+            </w:r>
+            <w:r>
+              <w:rPr>
+                <w:noProof/>
+                <w:webHidden/>
+              </w:rPr>
+            </w:r>
+            <w:r>
+              <w:rPr>
+                <w:noProof/>
+                <w:webHidden/>
+              </w:rPr>
+              <w:fldChar w:fldCharType="separate"/>
+            </w:r>
+            <w:r>
+              <w:rPr>
+                <w:noProof/>
+                <w:webHidden/>
+              </w:rPr>
+              <w:t>7</w:t>
+            </w:r>
+            <w:r>
+              <w:rPr>
+                <w:noProof/>
+                <w:webHidden/>
+              </w:rPr>
+              <w:fldChar w:fldCharType="end"/>
+            </w:r>
+          </w:hyperlink>
+        </w:p>
+        <w:p>
+          <w:pPr>
+            <w:pStyle w:val="TM2"/>
+            <w:tabs>
+              <w:tab w:val="right" w:leader="dot" w:pos="9062"/>
+            </w:tabs>
+            <w:rPr>
+              <w:rFonts w:eastAsiaTheme="minorEastAsia"/>
+              <w:noProof/>
+              <w:lang w:eastAsia="fr-CH"/>
+            </w:rPr>
+          </w:pPr>
+          <w:hyperlink w:anchor="_Toc485207414" w:history="1">
+            <w:r>
+              <w:rPr>
+                <w:rStyle w:val="Lienhypertexte"/>
+                <w:noProof/>
+              </w:rPr>
+              <w:t>Tests et protocole de tests !</w:t>
+            </w:r>
+            <w:r>
+              <w:rPr>
+                <w:noProof/>
+                <w:webHidden/>
+              </w:rPr>
+              <w:tab/>
+            </w:r>
+            <w:r>
+              <w:rPr>
+                <w:noProof/>
+                <w:webHidden/>
+              </w:rPr>
+              <w:fldChar w:fldCharType="begin"/>
+            </w:r>
+            <w:r>
+              <w:rPr>
+                <w:noProof/>
+                <w:webHidden/>
+              </w:rPr>
+              <w:instrText xml:space="preserve"> PAGEREF _Toc485207414 \h </w:instrText>
+            </w:r>
+            <w:r>
+              <w:rPr>
+                <w:noProof/>
+                <w:webHidden/>
+              </w:rPr>
+            </w:r>
+            <w:r>
+              <w:rPr>
+                <w:noProof/>
+                <w:webHidden/>
+              </w:rPr>
+              <w:fldChar w:fldCharType="separate"/>
+            </w:r>
+            <w:r>
+              <w:rPr>
+                <w:noProof/>
+                <w:webHidden/>
+              </w:rPr>
+              <w:t>8</w:t>
+            </w:r>
+            <w:r>
+              <w:rPr>
+                <w:noProof/>
+                <w:webHidden/>
+              </w:rPr>
+              <w:fldChar w:fldCharType="end"/>
+            </w:r>
+          </w:hyperlink>
+        </w:p>
+        <w:p>
+          <w:pPr>
+            <w:pStyle w:val="TM3"/>
+            <w:tabs>
+              <w:tab w:val="right" w:leader="dot" w:pos="9062"/>
+            </w:tabs>
+            <w:rPr>
+              <w:rFonts w:eastAsiaTheme="minorEastAsia"/>
+              <w:noProof/>
+              <w:lang w:eastAsia="fr-CH"/>
+            </w:rPr>
+          </w:pPr>
+          <w:hyperlink w:anchor="_Toc485207415" w:history="1">
+            <w:r>
+              <w:rPr>
+                <w:rStyle w:val="Lienhypertexte"/>
+                <w:noProof/>
+              </w:rPr>
+              <w:t>Plan de tests :</w:t>
+            </w:r>
+            <w:r>
+              <w:rPr>
+                <w:noProof/>
+                <w:webHidden/>
+              </w:rPr>
+              <w:tab/>
+            </w:r>
+            <w:r>
+              <w:rPr>
+                <w:noProof/>
+                <w:webHidden/>
+              </w:rPr>
+              <w:fldChar w:fldCharType="begin"/>
+            </w:r>
+            <w:r>
+              <w:rPr>
+                <w:noProof/>
+                <w:webHidden/>
+              </w:rPr>
+              <w:instrText xml:space="preserve"> PAGEREF _Toc485207415 \h </w:instrText>
+            </w:r>
+            <w:r>
+              <w:rPr>
+                <w:noProof/>
+                <w:webHidden/>
+              </w:rPr>
+            </w:r>
+            <w:r>
+              <w:rPr>
+                <w:noProof/>
+                <w:webHidden/>
+              </w:rPr>
+              <w:fldChar w:fldCharType="separate"/>
+            </w:r>
+            <w:r>
+              <w:rPr>
+                <w:noProof/>
+                <w:webHidden/>
+              </w:rPr>
+              <w:t>8</w:t>
+            </w:r>
+            <w:r>
+              <w:rPr>
+                <w:noProof/>
+                <w:webHidden/>
+              </w:rPr>
+              <w:fldChar w:fldCharType="end"/>
+            </w:r>
+          </w:hyperlink>
+        </w:p>
+        <w:p>
+          <w:pPr>
+            <w:pStyle w:val="TM3"/>
+            <w:tabs>
+              <w:tab w:val="right" w:leader="dot" w:pos="9062"/>
+            </w:tabs>
+            <w:rPr>
+              <w:rFonts w:eastAsiaTheme="minorEastAsia"/>
+              <w:noProof/>
+              <w:lang w:eastAsia="fr-CH"/>
+            </w:rPr>
+          </w:pPr>
+          <w:hyperlink w:anchor="_Toc485207416" w:history="1">
+            <w:r>
+              <w:rPr>
+                <w:rStyle w:val="Lienhypertexte"/>
+                <w:noProof/>
+              </w:rPr>
+              <w:t>Rapport de Tests</w:t>
+            </w:r>
+            <w:r>
+              <w:rPr>
+                <w:noProof/>
+                <w:webHidden/>
+              </w:rPr>
+              <w:tab/>
+            </w:r>
+            <w:r>
+              <w:rPr>
+                <w:noProof/>
+                <w:webHidden/>
+              </w:rPr>
+              <w:fldChar w:fldCharType="begin"/>
+            </w:r>
+            <w:r>
+              <w:rPr>
+                <w:noProof/>
+                <w:webHidden/>
+              </w:rPr>
+              <w:instrText xml:space="preserve"> PAGEREF _Toc485207416 \h </w:instrText>
+            </w:r>
+            <w:r>
+              <w:rPr>
+                <w:noProof/>
+                <w:webHidden/>
+              </w:rPr>
+            </w:r>
+            <w:r>
+              <w:rPr>
+                <w:noProof/>
+                <w:webHidden/>
+              </w:rPr>
+              <w:fldChar w:fldCharType="separate"/>
+            </w:r>
+            <w:r>
+              <w:rPr>
+                <w:noProof/>
+                <w:webHidden/>
+              </w:rPr>
+              <w:t>8</w:t>
+            </w:r>
+            <w:r>
+              <w:rPr>
+                <w:noProof/>
+                <w:webHidden/>
+              </w:rPr>
+              <w:fldChar w:fldCharType="end"/>
+            </w:r>
+          </w:hyperlink>
+        </w:p>
+        <w:p>
+          <w:pPr>
+            <w:pStyle w:val="TM2"/>
+            <w:tabs>
+              <w:tab w:val="right" w:leader="dot" w:pos="9062"/>
+            </w:tabs>
+            <w:rPr>
+              <w:rFonts w:eastAsiaTheme="minorEastAsia"/>
+              <w:noProof/>
+              <w:lang w:eastAsia="fr-CH"/>
+            </w:rPr>
+          </w:pPr>
+          <w:hyperlink w:anchor="_Toc485207417" w:history="1">
+            <w:r>
+              <w:rPr>
+                <w:rStyle w:val="Lienhypertexte"/>
+                <w:noProof/>
+              </w:rPr>
+              <w:t>Amélioration possibles</w:t>
+            </w:r>
+            <w:r>
+              <w:rPr>
+                <w:noProof/>
+                <w:webHidden/>
+              </w:rPr>
+              <w:tab/>
+            </w:r>
+            <w:r>
+              <w:rPr>
+                <w:noProof/>
+                <w:webHidden/>
+              </w:rPr>
+              <w:fldChar w:fldCharType="begin"/>
+            </w:r>
+            <w:r>
+              <w:rPr>
+                <w:noProof/>
+                <w:webHidden/>
+              </w:rPr>
+              <w:instrText xml:space="preserve"> PAGEREF _Toc485207417 \h </w:instrText>
+            </w:r>
+            <w:r>
+              <w:rPr>
+                <w:noProof/>
+                <w:webHidden/>
+              </w:rPr>
+            </w:r>
+            <w:r>
+              <w:rPr>
+                <w:noProof/>
+                <w:webHidden/>
+              </w:rPr>
+              <w:fldChar w:fldCharType="separate"/>
+            </w:r>
+            <w:r>
+              <w:rPr>
+                <w:noProof/>
+                <w:webHidden/>
+              </w:rPr>
+              <w:t>8</w:t>
+            </w:r>
+            <w:r>
+              <w:rPr>
+                <w:noProof/>
+                <w:webHidden/>
+              </w:rPr>
+              <w:fldChar w:fldCharType="end"/>
+            </w:r>
+          </w:hyperlink>
+        </w:p>
+        <w:p>
+          <w:pPr>
+            <w:pStyle w:val="TM2"/>
+            <w:tabs>
+              <w:tab w:val="right" w:leader="dot" w:pos="9062"/>
+            </w:tabs>
+            <w:rPr>
+              <w:rFonts w:eastAsiaTheme="minorEastAsia"/>
+              <w:noProof/>
+              <w:lang w:eastAsia="fr-CH"/>
+            </w:rPr>
+          </w:pPr>
+          <w:hyperlink w:anchor="_Toc485207418" w:history="1">
+            <w:r>
+              <w:rPr>
+                <w:rStyle w:val="Lienhypertexte"/>
+                <w:noProof/>
+              </w:rPr>
+              <w:t>Conclusion (bilan)</w:t>
+            </w:r>
+            <w:r>
+              <w:rPr>
+                <w:noProof/>
+                <w:webHidden/>
+              </w:rPr>
+              <w:tab/>
+            </w:r>
+            <w:r>
+              <w:rPr>
+                <w:noProof/>
+                <w:webHidden/>
+              </w:rPr>
+              <w:fldChar w:fldCharType="begin"/>
+            </w:r>
+            <w:r>
+              <w:rPr>
+                <w:noProof/>
+                <w:webHidden/>
+              </w:rPr>
+              <w:instrText xml:space="preserve"> PAGEREF _Toc485207418 \h </w:instrText>
+            </w:r>
+            <w:r>
+              <w:rPr>
+                <w:noProof/>
+                <w:webHidden/>
+              </w:rPr>
+            </w:r>
+            <w:r>
+              <w:rPr>
+                <w:noProof/>
+                <w:webHidden/>
+              </w:rPr>
+              <w:fldChar w:fldCharType="separate"/>
+            </w:r>
+            <w:r>
+              <w:rPr>
+                <w:noProof/>
+                <w:webHidden/>
+              </w:rPr>
+              <w:t>8</w:t>
+            </w:r>
+            <w:r>
+              <w:rPr>
+                <w:noProof/>
+                <w:webHidden/>
+              </w:rPr>
+              <w:fldChar w:fldCharType="end"/>
+            </w:r>
+          </w:hyperlink>
+        </w:p>
+        <w:p>
+          <w:pPr>
+            <w:pStyle w:val="TM2"/>
+            <w:tabs>
+              <w:tab w:val="right" w:leader="dot" w:pos="9062"/>
+            </w:tabs>
+            <w:rPr>
+              <w:rFonts w:eastAsiaTheme="minorEastAsia"/>
+              <w:noProof/>
+              <w:lang w:eastAsia="fr-CH"/>
+            </w:rPr>
+          </w:pPr>
+          <w:hyperlink w:anchor="_Toc485207419" w:history="1">
+            <w:r>
+              <w:rPr>
+                <w:rStyle w:val="Lienhypertexte"/>
+                <w:noProof/>
+              </w:rPr>
+              <w:t>Bibliographie</w:t>
+            </w:r>
+            <w:r>
+              <w:rPr>
+                <w:noProof/>
+                <w:webHidden/>
+              </w:rPr>
+              <w:tab/>
+            </w:r>
+            <w:r>
+              <w:rPr>
+                <w:noProof/>
+                <w:webHidden/>
+              </w:rPr>
+              <w:fldChar w:fldCharType="begin"/>
+            </w:r>
+            <w:r>
+              <w:rPr>
+                <w:noProof/>
+                <w:webHidden/>
+              </w:rPr>
+              <w:instrText xml:space="preserve"> PAGEREF _Toc485207419 \h </w:instrText>
+            </w:r>
+            <w:r>
+              <w:rPr>
+                <w:noProof/>
+                <w:webHidden/>
+              </w:rPr>
+            </w:r>
+            <w:r>
+              <w:rPr>
+                <w:noProof/>
+                <w:webHidden/>
+              </w:rPr>
+              <w:fldChar w:fldCharType="separate"/>
+            </w:r>
+            <w:r>
+              <w:rPr>
+                <w:noProof/>
+                <w:webHidden/>
+              </w:rPr>
+              <w:t>8</w:t>
+            </w:r>
+            <w:r>
+              <w:rPr>
+                <w:noProof/>
+                <w:webHidden/>
+              </w:rPr>
+              <w:fldChar w:fldCharType="end"/>
+            </w:r>
+          </w:hyperlink>
+        </w:p>
+        <w:p>
           <w:r>
             <w:rPr>
               <w:b/>
@@ -630,18 +2722,22 @@
       <w:r>
         <w:br w:type="page"/>
       </w:r>
+      <w:bookmarkStart w:id="0" w:name="_Toc485207390"/>
       <w:r>
         <w:lastRenderedPageBreak/>
         <w:t>Introduction</w:t>
       </w:r>
+      <w:bookmarkEnd w:id="0"/>
     </w:p>
     <w:p>
       <w:pPr>
         <w:pStyle w:val="Titre2"/>
       </w:pPr>
+      <w:bookmarkStart w:id="1" w:name="_Toc485207391"/>
       <w:r>
         <w:t>Généralités sur le sujet</w:t>
       </w:r>
+      <w:bookmarkEnd w:id="1"/>
     </w:p>
     <w:p>
       <w:pPr>
@@ -680,9 +2776,11 @@
       <w:pPr>
         <w:pStyle w:val="Titre2"/>
       </w:pPr>
+      <w:bookmarkStart w:id="2" w:name="_Toc485207392"/>
       <w:r>
         <w:t>Conception d’un QCM</w:t>
       </w:r>
+      <w:bookmarkEnd w:id="2"/>
     </w:p>
     <w:p>
       <w:pPr>
@@ -866,18 +2964,22 @@
       <w:r>
         <w:br w:type="page"/>
       </w:r>
+      <w:bookmarkStart w:id="3" w:name="_Toc485207393"/>
       <w:r>
         <w:lastRenderedPageBreak/>
         <w:t>Rappel du cahier des charges du projet</w:t>
       </w:r>
+      <w:bookmarkEnd w:id="3"/>
     </w:p>
     <w:p>
       <w:pPr>
         <w:pStyle w:val="Titre2"/>
       </w:pPr>
+      <w:bookmarkStart w:id="4" w:name="_Toc485207394"/>
       <w:r>
         <w:t>Objectifs du projet</w:t>
       </w:r>
+      <w:bookmarkEnd w:id="4"/>
     </w:p>
     <w:p>
       <w:r>
@@ -929,27 +3031,23 @@
         </w:numPr>
       </w:pPr>
       <w:r>
-        <w:t>de sélectionner un ou plusieurs QCM pour exportatio</w:t>
-      </w:r>
-      <w:r>
-        <w:t>n dans un format texte standard</w:t>
-      </w:r>
-    </w:p>
-    <w:p>
-      <w:r>
-        <w:t>Les QCM seront stockés dans u</w:t>
-      </w:r>
-      <w:r>
-        <w:t>ne base de données.</w:t>
+        <w:t>de sélectionner un ou plusieurs QCM pour exportation dans un format texte standard</w:t>
+      </w:r>
+    </w:p>
+    <w:p>
+      <w:r>
+        <w:t>Les QCM seront stockés dans une base de données.</w:t>
       </w:r>
     </w:p>
     <w:p>
       <w:pPr>
         <w:pStyle w:val="Titre2"/>
       </w:pPr>
+      <w:bookmarkStart w:id="5" w:name="_Toc485207395"/>
       <w:r>
         <w:t>Caractéristiques d’un QCM</w:t>
       </w:r>
+      <w:bookmarkEnd w:id="5"/>
     </w:p>
     <w:p>
       <w:pPr>
@@ -972,13 +3070,7 @@
         </w:numPr>
       </w:pPr>
       <w:r>
-        <w:t>4 à 6 réponses sous forme de texte uniquement, sans mise en forme (police, italique,</w:t>
-      </w:r>
-      <w:r>
-        <w:t xml:space="preserve"> </w:t>
-      </w:r>
-      <w:r>
-        <w:t>gras. . .)</w:t>
+        <w:t>4 à 6 réponses sous forme de texte uniquement, sans mise en forme (police, italique, gras. . .)</w:t>
       </w:r>
     </w:p>
     <w:p>
@@ -1034,10 +3126,12 @@
       <w:pPr>
         <w:pStyle w:val="Titre2"/>
       </w:pPr>
+      <w:bookmarkStart w:id="6" w:name="_Toc485207396"/>
       <w:r>
         <w:lastRenderedPageBreak/>
         <w:t>Formats d’exportation</w:t>
       </w:r>
+      <w:bookmarkEnd w:id="6"/>
     </w:p>
     <w:p>
       <w:r>
@@ -1067,12 +3161,7 @@
         </w:numPr>
       </w:pPr>
       <w:r>
-        <w:t>fichier texte au format LATEX, voir lis</w:t>
-      </w:r>
-      <w:bookmarkStart w:id="0" w:name="_GoBack"/>
-      <w:bookmarkEnd w:id="0"/>
-      <w:r>
-        <w:t>ting 1</w:t>
+        <w:t>fichier texte au format LATEX, voir listing 1</w:t>
       </w:r>
     </w:p>
     <w:p>
@@ -1085,7 +3174,7 @@
           <w:lang w:eastAsia="fr-CH"/>
         </w:rPr>
         <w:drawing>
-          <wp:inline distT="0" distB="0" distL="0" distR="0" wp14:anchorId="5914D18E" wp14:editId="4616DCE2">
+          <wp:inline distT="0" distB="0" distL="0" distR="0" wp14:anchorId="16B824EE" wp14:editId="316D6C18">
             <wp:extent cx="4714875" cy="3609975"/>
             <wp:effectExtent l="0" t="0" r="9525" b="9525"/>
             <wp:docPr id="1" name="Image 1"/>
@@ -1130,18 +3219,22 @@
       <w:pPr>
         <w:pStyle w:val="Titre1"/>
       </w:pPr>
+      <w:bookmarkStart w:id="7" w:name="_Toc485207397"/>
       <w:r>
         <w:lastRenderedPageBreak/>
         <w:t>Analyse fonctionnelle</w:t>
       </w:r>
+      <w:bookmarkEnd w:id="7"/>
     </w:p>
     <w:p>
       <w:pPr>
         <w:pStyle w:val="Titre2"/>
       </w:pPr>
+      <w:bookmarkStart w:id="8" w:name="_Toc485207398"/>
       <w:r>
         <w:t>Description globale des fonctionnalités du projet</w:t>
       </w:r>
+      <w:bookmarkEnd w:id="8"/>
     </w:p>
     <w:p>
       <w:r>
@@ -1225,14 +3318,17 @@
       <w:pPr>
         <w:pStyle w:val="Titre2"/>
       </w:pPr>
+      <w:bookmarkStart w:id="9" w:name="_Toc485207399"/>
       <w:r>
         <w:t>Description détaillée de la liste des fonctionnalités</w:t>
       </w:r>
+      <w:bookmarkEnd w:id="9"/>
     </w:p>
     <w:p>
       <w:pPr>
         <w:pStyle w:val="Titre3"/>
       </w:pPr>
+      <w:bookmarkStart w:id="10" w:name="_Toc485207400"/>
       <w:r>
         <w:t xml:space="preserve">Afficher des </w:t>
       </w:r>
@@ -1240,6 +3336,7 @@
       <w:r>
         <w:t>QCMs</w:t>
       </w:r>
+      <w:bookmarkEnd w:id="10"/>
       <w:proofErr w:type="spellEnd"/>
     </w:p>
     <w:p>
@@ -1259,6 +3356,7 @@
       <w:pPr>
         <w:pStyle w:val="Titre3"/>
       </w:pPr>
+      <w:bookmarkStart w:id="11" w:name="_Toc485207401"/>
       <w:r>
         <w:t xml:space="preserve">Créer des </w:t>
       </w:r>
@@ -1266,6 +3364,7 @@
       <w:r>
         <w:t>QCMs</w:t>
       </w:r>
+      <w:bookmarkEnd w:id="11"/>
       <w:proofErr w:type="spellEnd"/>
     </w:p>
     <w:p>
@@ -1285,6 +3384,7 @@
       <w:pPr>
         <w:pStyle w:val="Titre3"/>
       </w:pPr>
+      <w:bookmarkStart w:id="12" w:name="_Toc485207402"/>
       <w:r>
         <w:t xml:space="preserve">Modifier des </w:t>
       </w:r>
@@ -1296,6 +3396,7 @@
       <w:r>
         <w:t xml:space="preserve"> existants</w:t>
       </w:r>
+      <w:bookmarkEnd w:id="12"/>
     </w:p>
     <w:p>
       <w:r>
@@ -1314,9 +3415,11 @@
       <w:pPr>
         <w:pStyle w:val="Titre3"/>
       </w:pPr>
+      <w:bookmarkStart w:id="13" w:name="_Toc485207403"/>
       <w:r>
         <w:t>Supprimer des QCM existants</w:t>
       </w:r>
+      <w:bookmarkEnd w:id="13"/>
     </w:p>
     <w:p>
       <w:r>
@@ -1335,21 +3438,15 @@
       <w:pPr>
         <w:pStyle w:val="Titre3"/>
       </w:pPr>
+      <w:bookmarkStart w:id="14" w:name="_Toc485207404"/>
       <w:r>
         <w:t>Sélectionner un ou plusieurs QCM pour exportation dans un format texte standard</w:t>
       </w:r>
-    </w:p>
-    <w:p>
-      <w:r>
-        <w:t xml:space="preserve">Cette fonctionnalité permet de sélectionner un ou plusieurs QCM existants dans une base de </w:t>
-      </w:r>
-      <w:proofErr w:type="gramStart"/>
-      <w:r>
-        <w:t>données</w:t>
-      </w:r>
-      <w:proofErr w:type="gramEnd"/>
-      <w:r>
-        <w:t xml:space="preserve"> </w:t>
+      <w:bookmarkEnd w:id="14"/>
+    </w:p>
+    <w:p>
+      <w:r>
+        <w:t xml:space="preserve">Cette fonctionnalité permet de sélectionner un ou plusieurs QCM existants dans une base de données </w:t>
       </w:r>
       <w:r>
         <w:t xml:space="preserve">MySQL </w:t>
@@ -1378,6 +3475,7 @@
       <w:pPr>
         <w:pStyle w:val="Titre2"/>
       </w:pPr>
+      <w:bookmarkStart w:id="15" w:name="_Toc485207405"/>
       <w:r>
         <w:lastRenderedPageBreak/>
         <w:t>Description de l’interface (</w:t>
@@ -1390,11 +3488,994 @@
       <w:r>
         <w:t>)</w:t>
       </w:r>
-    </w:p>
+      <w:bookmarkEnd w:id="15"/>
+    </w:p>
+    <w:p/>
+    <w:p>
+      <w:pPr>
+        <w:rPr>
+          <w:rFonts w:asciiTheme="majorHAnsi" w:eastAsiaTheme="majorEastAsia" w:hAnsiTheme="majorHAnsi" w:cstheme="majorBidi"/>
+          <w:b/>
+          <w:bCs/>
+          <w:color w:val="4F81BD" w:themeColor="accent1"/>
+          <w:sz w:val="26"/>
+          <w:szCs w:val="26"/>
+        </w:rPr>
+      </w:pPr>
+      <w:r>
+        <w:br w:type="page"/>
+      </w:r>
+    </w:p>
+    <w:p>
+      <w:pPr>
+        <w:pStyle w:val="Titre1"/>
+        <w:rPr>
+          <w:rFonts w:eastAsiaTheme="minorEastAsia"/>
+          <w:noProof/>
+          <w:sz w:val="22"/>
+          <w:lang w:eastAsia="fr-CH"/>
+        </w:rPr>
+      </w:pPr>
+      <w:bookmarkStart w:id="16" w:name="_Toc485207406"/>
+      <w:r>
+        <w:rPr>
+          <w:noProof/>
+        </w:rPr>
+        <w:lastRenderedPageBreak/>
+        <w:t>Analyse organique (le comment !?)</w:t>
+      </w:r>
+      <w:bookmarkEnd w:id="16"/>
+    </w:p>
+    <w:p>
+      <w:pPr>
+        <w:pStyle w:val="Titre2"/>
+        <w:rPr>
+          <w:noProof/>
+        </w:rPr>
+      </w:pPr>
+      <w:bookmarkStart w:id="17" w:name="_Toc485207407"/>
+      <w:r>
+        <w:rPr>
+          <w:noProof/>
+        </w:rPr>
+        <w:t>Description globale de l’architecture du projet</w:t>
+      </w:r>
+      <w:bookmarkEnd w:id="17"/>
+    </w:p>
+    <w:p/>
+    <w:p>
+      <w:pPr>
+        <w:pStyle w:val="Titre2"/>
+        <w:rPr>
+          <w:noProof/>
+        </w:rPr>
+      </w:pPr>
+      <w:bookmarkStart w:id="18" w:name="_Toc485207408"/>
+      <w:r>
+        <w:rPr>
+          <w:noProof/>
+        </w:rPr>
+        <w:t>Description des méthodes de réalisation</w:t>
+      </w:r>
+      <w:bookmarkEnd w:id="18"/>
+    </w:p>
+    <w:p>
+      <w:pPr>
+        <w:rPr>
+          <w:noProof/>
+        </w:rPr>
+      </w:pPr>
+    </w:p>
+    <w:p>
+      <w:pPr>
+        <w:pStyle w:val="Titre2"/>
+        <w:rPr>
+          <w:noProof/>
+        </w:rPr>
+      </w:pPr>
+      <w:bookmarkStart w:id="19" w:name="_Toc485207409"/>
+      <w:r>
+        <w:rPr>
+          <w:noProof/>
+        </w:rPr>
+        <w:t>Argumentation de éventuels choix de méthode de résolution</w:t>
+      </w:r>
+      <w:bookmarkEnd w:id="19"/>
+    </w:p>
+    <w:p>
+      <w:pPr>
+        <w:rPr>
+          <w:rFonts w:asciiTheme="majorHAnsi" w:eastAsiaTheme="majorEastAsia" w:hAnsiTheme="majorHAnsi" w:cstheme="majorBidi"/>
+          <w:b/>
+          <w:bCs/>
+          <w:noProof/>
+          <w:color w:val="4F81BD" w:themeColor="accent1"/>
+          <w:sz w:val="26"/>
+          <w:szCs w:val="26"/>
+        </w:rPr>
+      </w:pPr>
+    </w:p>
+    <w:p>
+      <w:pPr>
+        <w:rPr>
+          <w:rFonts w:asciiTheme="majorHAnsi" w:eastAsiaTheme="majorEastAsia" w:hAnsiTheme="majorHAnsi" w:cstheme="majorBidi"/>
+          <w:b/>
+          <w:bCs/>
+          <w:noProof/>
+          <w:color w:val="4F81BD" w:themeColor="accent1"/>
+          <w:sz w:val="26"/>
+          <w:szCs w:val="26"/>
+        </w:rPr>
+        <w:sectPr>
+          <w:footerReference w:type="default" r:id="rId11"/>
+          <w:pgSz w:w="11906" w:h="16838"/>
+          <w:pgMar w:top="1417" w:right="1417" w:bottom="1417" w:left="1417" w:header="708" w:footer="708" w:gutter="0"/>
+          <w:pgNumType w:start="0"/>
+          <w:cols w:space="708"/>
+          <w:titlePg/>
+          <w:docGrid w:linePitch="360"/>
+        </w:sectPr>
+      </w:pPr>
+    </w:p>
+    <w:p>
+      <w:pPr>
+        <w:jc w:val="center"/>
+        <w:rPr>
+          <w:rFonts w:asciiTheme="majorHAnsi" w:eastAsiaTheme="majorEastAsia" w:hAnsiTheme="majorHAnsi" w:cstheme="majorBidi"/>
+          <w:b/>
+          <w:bCs/>
+          <w:noProof/>
+          <w:color w:val="4F81BD" w:themeColor="accent1"/>
+          <w:sz w:val="26"/>
+          <w:szCs w:val="26"/>
+        </w:rPr>
+      </w:pPr>
+      <w:r>
+        <w:rPr>
+          <w:rFonts w:asciiTheme="majorHAnsi" w:eastAsiaTheme="majorEastAsia" w:hAnsiTheme="majorHAnsi" w:cstheme="majorBidi"/>
+          <w:b/>
+          <w:bCs/>
+          <w:noProof/>
+          <w:color w:val="4F81BD" w:themeColor="accent1"/>
+          <w:sz w:val="26"/>
+          <w:szCs w:val="26"/>
+        </w:rPr>
+        <w:lastRenderedPageBreak/>
+        <w:t>Organigramme général</w:t>
+      </w:r>
+    </w:p>
+    <w:p>
+      <w:pPr>
+        <w:jc w:val="center"/>
+      </w:pPr>
+      <w:r>
+        <w:rPr>
+          <w:rFonts w:asciiTheme="majorHAnsi" w:eastAsiaTheme="majorEastAsia" w:hAnsiTheme="majorHAnsi" w:cstheme="majorBidi"/>
+          <w:b/>
+          <w:bCs/>
+          <w:noProof/>
+          <w:color w:val="4F81BD" w:themeColor="accent1"/>
+          <w:sz w:val="26"/>
+          <w:szCs w:val="26"/>
+          <w:lang w:eastAsia="fr-CH"/>
+        </w:rPr>
+        <w:drawing>
+          <wp:inline distT="0" distB="0" distL="0" distR="0" wp14:anchorId="73B8FC1F">
+            <wp:extent cx="10018562" cy="4855243"/>
+            <wp:effectExtent l="0" t="0" r="0" b="0"/>
+            <wp:docPr id="4" name="Image 4"/>
+            <wp:cNvGraphicFramePr>
+              <a:graphicFrameLocks xmlns:a="http://schemas.openxmlformats.org/drawingml/2006/main" noChangeAspect="1"/>
+            </wp:cNvGraphicFramePr>
+            <a:graphic xmlns:a="http://schemas.openxmlformats.org/drawingml/2006/main">
+              <a:graphicData uri="http://schemas.openxmlformats.org/drawingml/2006/picture">
+                <pic:pic xmlns:pic="http://schemas.openxmlformats.org/drawingml/2006/picture">
+                  <pic:nvPicPr>
+                    <pic:cNvPr id="0" name="Picture 2"/>
+                    <pic:cNvPicPr>
+                      <a:picLocks noChangeAspect="1" noChangeArrowheads="1"/>
+                    </pic:cNvPicPr>
+                  </pic:nvPicPr>
+                  <pic:blipFill>
+                    <a:blip r:embed="rId12">
+                      <a:extLst>
+                        <a:ext uri="{28A0092B-C50C-407E-A947-70E740481C1C}">
+                          <a14:useLocalDpi xmlns:a14="http://schemas.microsoft.com/office/drawing/2010/main" val="0"/>
+                        </a:ext>
+                      </a:extLst>
+                    </a:blip>
+                    <a:srcRect/>
+                    <a:stretch>
+                      <a:fillRect/>
+                    </a:stretch>
+                  </pic:blipFill>
+                  <pic:spPr bwMode="auto">
+                    <a:xfrm>
+                      <a:off x="0" y="0"/>
+                      <a:ext cx="10036669" cy="4864018"/>
+                    </a:xfrm>
+                    <a:prstGeom prst="rect">
+                      <a:avLst/>
+                    </a:prstGeom>
+                    <a:noFill/>
+                  </pic:spPr>
+                </pic:pic>
+              </a:graphicData>
+            </a:graphic>
+          </wp:inline>
+        </w:drawing>
+      </w:r>
+    </w:p>
+    <w:p>
+      <w:pPr>
+        <w:pStyle w:val="Titre2"/>
+        <w:sectPr>
+          <w:pgSz w:w="16838" w:h="11906" w:orient="landscape" w:code="9"/>
+          <w:pgMar w:top="720" w:right="720" w:bottom="720" w:left="720" w:header="709" w:footer="709" w:gutter="0"/>
+          <w:pgNumType w:start="0"/>
+          <w:cols w:space="708"/>
+          <w:vAlign w:val="center"/>
+          <w:titlePg/>
+          <w:docGrid w:linePitch="360"/>
+        </w:sectPr>
+      </w:pPr>
+      <w:bookmarkStart w:id="20" w:name="_Toc485207410"/>
+    </w:p>
+    <w:p>
+      <w:pPr>
+        <w:pStyle w:val="Titre2"/>
+      </w:pPr>
+      <w:r>
+        <w:lastRenderedPageBreak/>
+        <w:t>Description des données (MCD)</w:t>
+      </w:r>
+      <w:bookmarkEnd w:id="20"/>
+    </w:p>
+    <w:p>
+      <w:r>
+        <w:rPr>
+          <w:noProof/>
+          <w:lang w:eastAsia="fr-CH"/>
+        </w:rPr>
+        <w:drawing>
+          <wp:inline distT="0" distB="0" distL="0" distR="0" wp14:anchorId="68212593" wp14:editId="5AAB5C5B">
+            <wp:extent cx="4705350" cy="4743450"/>
+            <wp:effectExtent l="0" t="0" r="0" b="0"/>
+            <wp:docPr id="2" name="Image 2"/>
+            <wp:cNvGraphicFramePr>
+              <a:graphicFrameLocks xmlns:a="http://schemas.openxmlformats.org/drawingml/2006/main" noChangeAspect="1"/>
+            </wp:cNvGraphicFramePr>
+            <a:graphic xmlns:a="http://schemas.openxmlformats.org/drawingml/2006/main">
+              <a:graphicData uri="http://schemas.openxmlformats.org/drawingml/2006/picture">
+                <pic:pic xmlns:pic="http://schemas.openxmlformats.org/drawingml/2006/picture">
+                  <pic:nvPicPr>
+                    <pic:cNvPr id="0" name=""/>
+                    <pic:cNvPicPr/>
+                  </pic:nvPicPr>
+                  <pic:blipFill>
+                    <a:blip r:embed="rId13"/>
+                    <a:stretch>
+                      <a:fillRect/>
+                    </a:stretch>
+                  </pic:blipFill>
+                  <pic:spPr>
+                    <a:xfrm>
+                      <a:off x="0" y="0"/>
+                      <a:ext cx="4705350" cy="4743450"/>
+                    </a:xfrm>
+                    <a:prstGeom prst="rect">
+                      <a:avLst/>
+                    </a:prstGeom>
+                  </pic:spPr>
+                </pic:pic>
+              </a:graphicData>
+            </a:graphic>
+          </wp:inline>
+        </w:drawing>
+      </w:r>
+    </w:p>
+    <w:p>
+      <w:pPr>
+        <w:rPr>
+          <w:rFonts w:asciiTheme="majorHAnsi" w:eastAsiaTheme="majorEastAsia" w:hAnsiTheme="majorHAnsi" w:cstheme="majorBidi"/>
+          <w:b/>
+          <w:bCs/>
+          <w:color w:val="4F81BD" w:themeColor="accent1"/>
+          <w:sz w:val="26"/>
+          <w:szCs w:val="26"/>
+        </w:rPr>
+      </w:pPr>
+      <w:bookmarkStart w:id="21" w:name="_Toc485207411"/>
+      <w:r>
+        <w:br w:type="page"/>
+      </w:r>
+    </w:p>
+    <w:p>
+      <w:pPr>
+        <w:pStyle w:val="Titre2"/>
+      </w:pPr>
+      <w:r>
+        <w:lastRenderedPageBreak/>
+        <w:t>Diagramme de classes</w:t>
+      </w:r>
+      <w:bookmarkEnd w:id="21"/>
+    </w:p>
+    <w:p>
+      <w:pPr>
+        <w:keepNext/>
+      </w:pPr>
+      <w:r>
+        <w:rPr>
+          <w:noProof/>
+          <w:lang w:eastAsia="fr-CH"/>
+        </w:rPr>
+        <w:drawing>
+          <wp:inline distT="0" distB="0" distL="0" distR="0" wp14:anchorId="6F38AD9C" wp14:editId="6C693AEC">
+            <wp:extent cx="3619500" cy="3200400"/>
+            <wp:effectExtent l="0" t="0" r="0" b="0"/>
+            <wp:docPr id="5" name="Image 5"/>
+            <wp:cNvGraphicFramePr>
+              <a:graphicFrameLocks xmlns:a="http://schemas.openxmlformats.org/drawingml/2006/main" noChangeAspect="1"/>
+            </wp:cNvGraphicFramePr>
+            <a:graphic xmlns:a="http://schemas.openxmlformats.org/drawingml/2006/main">
+              <a:graphicData uri="http://schemas.openxmlformats.org/drawingml/2006/picture">
+                <pic:pic xmlns:pic="http://schemas.openxmlformats.org/drawingml/2006/picture">
+                  <pic:nvPicPr>
+                    <pic:cNvPr id="0" name="Picture 3"/>
+                    <pic:cNvPicPr>
+                      <a:picLocks noChangeAspect="1" noChangeArrowheads="1"/>
+                    </pic:cNvPicPr>
+                  </pic:nvPicPr>
+                  <pic:blipFill>
+                    <a:blip r:embed="rId14">
+                      <a:extLst>
+                        <a:ext uri="{28A0092B-C50C-407E-A947-70E740481C1C}">
+                          <a14:useLocalDpi xmlns:a14="http://schemas.microsoft.com/office/drawing/2010/main" val="0"/>
+                        </a:ext>
+                      </a:extLst>
+                    </a:blip>
+                    <a:srcRect/>
+                    <a:stretch>
+                      <a:fillRect/>
+                    </a:stretch>
+                  </pic:blipFill>
+                  <pic:spPr bwMode="auto">
+                    <a:xfrm>
+                      <a:off x="0" y="0"/>
+                      <a:ext cx="3619500" cy="3200400"/>
+                    </a:xfrm>
+                    <a:prstGeom prst="rect">
+                      <a:avLst/>
+                    </a:prstGeom>
+                    <a:noFill/>
+                    <a:ln>
+                      <a:noFill/>
+                    </a:ln>
+                  </pic:spPr>
+                </pic:pic>
+              </a:graphicData>
+            </a:graphic>
+          </wp:inline>
+        </w:drawing>
+      </w:r>
+    </w:p>
+    <w:p>
+      <w:pPr>
+        <w:pStyle w:val="Lgende"/>
+      </w:pPr>
+      <w:r>
+        <w:t xml:space="preserve">Figure </w:t>
+      </w:r>
+      <w:fldSimple w:instr=" SEQ Figure \* ARABIC ">
+        <w:r>
+          <w:rPr>
+            <w:noProof/>
+          </w:rPr>
+          <w:t>1</w:t>
+        </w:r>
+      </w:fldSimple>
+      <w:r>
+        <w:t xml:space="preserve">: </w:t>
+      </w:r>
+      <w:proofErr w:type="spellStart"/>
+      <w:r>
+        <w:t>FrmChoixReponsesJuste.cs</w:t>
+      </w:r>
+      <w:proofErr w:type="spellEnd"/>
+    </w:p>
+    <w:p>
+      <w:pPr>
+        <w:keepNext/>
+      </w:pPr>
+      <w:r>
+        <w:rPr>
+          <w:noProof/>
+          <w:lang w:eastAsia="fr-CH"/>
+        </w:rPr>
+        <w:lastRenderedPageBreak/>
+        <w:drawing>
+          <wp:inline distT="0" distB="0" distL="0" distR="0" wp14:anchorId="272C6ECC" wp14:editId="6EA358BB">
+            <wp:extent cx="4305300" cy="7591425"/>
+            <wp:effectExtent l="0" t="0" r="0" b="9525"/>
+            <wp:docPr id="6" name="Image 6"/>
+            <wp:cNvGraphicFramePr>
+              <a:graphicFrameLocks xmlns:a="http://schemas.openxmlformats.org/drawingml/2006/main" noChangeAspect="1"/>
+            </wp:cNvGraphicFramePr>
+            <a:graphic xmlns:a="http://schemas.openxmlformats.org/drawingml/2006/main">
+              <a:graphicData uri="http://schemas.openxmlformats.org/drawingml/2006/picture">
+                <pic:pic xmlns:pic="http://schemas.openxmlformats.org/drawingml/2006/picture">
+                  <pic:nvPicPr>
+                    <pic:cNvPr id="0" name="Picture 4"/>
+                    <pic:cNvPicPr>
+                      <a:picLocks noChangeAspect="1" noChangeArrowheads="1"/>
+                    </pic:cNvPicPr>
+                  </pic:nvPicPr>
+                  <pic:blipFill>
+                    <a:blip r:embed="rId15">
+                      <a:extLst>
+                        <a:ext uri="{28A0092B-C50C-407E-A947-70E740481C1C}">
+                          <a14:useLocalDpi xmlns:a14="http://schemas.microsoft.com/office/drawing/2010/main" val="0"/>
+                        </a:ext>
+                      </a:extLst>
+                    </a:blip>
+                    <a:srcRect/>
+                    <a:stretch>
+                      <a:fillRect/>
+                    </a:stretch>
+                  </pic:blipFill>
+                  <pic:spPr bwMode="auto">
+                    <a:xfrm>
+                      <a:off x="0" y="0"/>
+                      <a:ext cx="4305300" cy="7591425"/>
+                    </a:xfrm>
+                    <a:prstGeom prst="rect">
+                      <a:avLst/>
+                    </a:prstGeom>
+                    <a:noFill/>
+                    <a:ln>
+                      <a:noFill/>
+                    </a:ln>
+                  </pic:spPr>
+                </pic:pic>
+              </a:graphicData>
+            </a:graphic>
+          </wp:inline>
+        </w:drawing>
+      </w:r>
+    </w:p>
+    <w:p>
+      <w:pPr>
+        <w:pStyle w:val="Lgende"/>
+      </w:pPr>
+      <w:r>
+        <w:t xml:space="preserve">Figure </w:t>
+      </w:r>
+      <w:fldSimple w:instr=" SEQ Figure \* ARABIC ">
+        <w:r>
+          <w:rPr>
+            <w:noProof/>
+          </w:rPr>
+          <w:t>2</w:t>
+        </w:r>
+      </w:fldSimple>
+      <w:r>
+        <w:t xml:space="preserve">: </w:t>
+      </w:r>
+      <w:proofErr w:type="spellStart"/>
+      <w:r>
+        <w:t>FrmCreateQuestionReponse</w:t>
+      </w:r>
+      <w:r>
+        <w:t>.cs</w:t>
+      </w:r>
+      <w:proofErr w:type="spellEnd"/>
+    </w:p>
+    <w:p>
+      <w:pPr>
+        <w:keepNext/>
+      </w:pPr>
+      <w:r>
+        <w:rPr>
+          <w:noProof/>
+          <w:lang w:eastAsia="fr-CH"/>
+        </w:rPr>
+        <w:lastRenderedPageBreak/>
+        <w:drawing>
+          <wp:inline distT="0" distB="0" distL="0" distR="0" wp14:anchorId="10552D38" wp14:editId="2EB47DAC">
+            <wp:extent cx="4533900" cy="6296025"/>
+            <wp:effectExtent l="0" t="0" r="0" b="9525"/>
+            <wp:docPr id="7" name="Image 7"/>
+            <wp:cNvGraphicFramePr>
+              <a:graphicFrameLocks xmlns:a="http://schemas.openxmlformats.org/drawingml/2006/main" noChangeAspect="1"/>
+            </wp:cNvGraphicFramePr>
+            <a:graphic xmlns:a="http://schemas.openxmlformats.org/drawingml/2006/main">
+              <a:graphicData uri="http://schemas.openxmlformats.org/drawingml/2006/picture">
+                <pic:pic xmlns:pic="http://schemas.openxmlformats.org/drawingml/2006/picture">
+                  <pic:nvPicPr>
+                    <pic:cNvPr id="0" name="Picture 5"/>
+                    <pic:cNvPicPr>
+                      <a:picLocks noChangeAspect="1" noChangeArrowheads="1"/>
+                    </pic:cNvPicPr>
+                  </pic:nvPicPr>
+                  <pic:blipFill>
+                    <a:blip r:embed="rId16">
+                      <a:extLst>
+                        <a:ext uri="{28A0092B-C50C-407E-A947-70E740481C1C}">
+                          <a14:useLocalDpi xmlns:a14="http://schemas.microsoft.com/office/drawing/2010/main" val="0"/>
+                        </a:ext>
+                      </a:extLst>
+                    </a:blip>
+                    <a:srcRect/>
+                    <a:stretch>
+                      <a:fillRect/>
+                    </a:stretch>
+                  </pic:blipFill>
+                  <pic:spPr bwMode="auto">
+                    <a:xfrm>
+                      <a:off x="0" y="0"/>
+                      <a:ext cx="4533900" cy="6296025"/>
+                    </a:xfrm>
+                    <a:prstGeom prst="rect">
+                      <a:avLst/>
+                    </a:prstGeom>
+                    <a:noFill/>
+                    <a:ln>
+                      <a:noFill/>
+                    </a:ln>
+                  </pic:spPr>
+                </pic:pic>
+              </a:graphicData>
+            </a:graphic>
+          </wp:inline>
+        </w:drawing>
+      </w:r>
+    </w:p>
+    <w:p>
+      <w:pPr>
+        <w:pStyle w:val="Lgende"/>
+      </w:pPr>
+      <w:r>
+        <w:t xml:space="preserve">Figure </w:t>
+      </w:r>
+      <w:fldSimple w:instr=" SEQ Figure \* ARABIC ">
+        <w:r>
+          <w:rPr>
+            <w:noProof/>
+          </w:rPr>
+          <w:t>3</w:t>
+        </w:r>
+      </w:fldSimple>
+      <w:r>
+        <w:t xml:space="preserve">: </w:t>
+      </w:r>
+      <w:proofErr w:type="spellStart"/>
+      <w:r>
+        <w:t>F</w:t>
+      </w:r>
+      <w:r>
+        <w:t>rm</w:t>
+      </w:r>
+      <w:r>
+        <w:t>Export</w:t>
+      </w:r>
+      <w:r>
+        <w:t>.cs</w:t>
+      </w:r>
+      <w:proofErr w:type="spellEnd"/>
+    </w:p>
+    <w:p>
+      <w:pPr>
+        <w:keepNext/>
+      </w:pPr>
+      <w:r>
+        <w:rPr>
+          <w:noProof/>
+          <w:lang w:eastAsia="fr-CH"/>
+        </w:rPr>
+        <w:lastRenderedPageBreak/>
+        <w:drawing>
+          <wp:inline distT="0" distB="0" distL="0" distR="0" wp14:anchorId="6ED2B9AA" wp14:editId="25298FF1">
+            <wp:extent cx="3390900" cy="3657600"/>
+            <wp:effectExtent l="0" t="0" r="0" b="0"/>
+            <wp:docPr id="8" name="Image 8"/>
+            <wp:cNvGraphicFramePr>
+              <a:graphicFrameLocks xmlns:a="http://schemas.openxmlformats.org/drawingml/2006/main" noChangeAspect="1"/>
+            </wp:cNvGraphicFramePr>
+            <a:graphic xmlns:a="http://schemas.openxmlformats.org/drawingml/2006/main">
+              <a:graphicData uri="http://schemas.openxmlformats.org/drawingml/2006/picture">
+                <pic:pic xmlns:pic="http://schemas.openxmlformats.org/drawingml/2006/picture">
+                  <pic:nvPicPr>
+                    <pic:cNvPr id="0" name="Picture 6"/>
+                    <pic:cNvPicPr>
+                      <a:picLocks noChangeAspect="1" noChangeArrowheads="1"/>
+                    </pic:cNvPicPr>
+                  </pic:nvPicPr>
+                  <pic:blipFill>
+                    <a:blip r:embed="rId17">
+                      <a:extLst>
+                        <a:ext uri="{28A0092B-C50C-407E-A947-70E740481C1C}">
+                          <a14:useLocalDpi xmlns:a14="http://schemas.microsoft.com/office/drawing/2010/main" val="0"/>
+                        </a:ext>
+                      </a:extLst>
+                    </a:blip>
+                    <a:srcRect/>
+                    <a:stretch>
+                      <a:fillRect/>
+                    </a:stretch>
+                  </pic:blipFill>
+                  <pic:spPr bwMode="auto">
+                    <a:xfrm>
+                      <a:off x="0" y="0"/>
+                      <a:ext cx="3390900" cy="3657600"/>
+                    </a:xfrm>
+                    <a:prstGeom prst="rect">
+                      <a:avLst/>
+                    </a:prstGeom>
+                    <a:noFill/>
+                    <a:ln>
+                      <a:noFill/>
+                    </a:ln>
+                  </pic:spPr>
+                </pic:pic>
+              </a:graphicData>
+            </a:graphic>
+          </wp:inline>
+        </w:drawing>
+      </w:r>
+    </w:p>
+    <w:p>
+      <w:pPr>
+        <w:pStyle w:val="Lgende"/>
+        <w:rPr>
+          <w:noProof/>
+          <w:lang w:eastAsia="fr-CH"/>
+        </w:rPr>
+      </w:pPr>
+      <w:r>
+        <w:t xml:space="preserve">Figure </w:t>
+      </w:r>
+      <w:fldSimple w:instr=" SEQ Figure \* ARABIC ">
+        <w:r>
+          <w:rPr>
+            <w:noProof/>
+          </w:rPr>
+          <w:t>4</w:t>
+        </w:r>
+      </w:fldSimple>
+      <w:r>
+        <w:t xml:space="preserve">: </w:t>
+      </w:r>
+      <w:proofErr w:type="spellStart"/>
+      <w:r>
+        <w:t>FrmExportSelect.cs</w:t>
+      </w:r>
+      <w:proofErr w:type="spellEnd"/>
+    </w:p>
+    <w:p>
+      <w:pPr>
+        <w:keepNext/>
+      </w:pPr>
+      <w:r>
+        <w:rPr>
+          <w:noProof/>
+          <w:lang w:eastAsia="fr-CH"/>
+        </w:rPr>
+        <w:drawing>
+          <wp:inline distT="0" distB="0" distL="0" distR="0" wp14:anchorId="76291761" wp14:editId="2172D66E">
+            <wp:extent cx="3619500" cy="3657600"/>
+            <wp:effectExtent l="0" t="0" r="0" b="0"/>
+            <wp:docPr id="11" name="Image 11"/>
+            <wp:cNvGraphicFramePr>
+              <a:graphicFrameLocks xmlns:a="http://schemas.openxmlformats.org/drawingml/2006/main" noChangeAspect="1"/>
+            </wp:cNvGraphicFramePr>
+            <a:graphic xmlns:a="http://schemas.openxmlformats.org/drawingml/2006/main">
+              <a:graphicData uri="http://schemas.openxmlformats.org/drawingml/2006/picture">
+                <pic:pic xmlns:pic="http://schemas.openxmlformats.org/drawingml/2006/picture">
+                  <pic:nvPicPr>
+                    <pic:cNvPr id="0" name="Picture 9"/>
+                    <pic:cNvPicPr>
+                      <a:picLocks noChangeAspect="1" noChangeArrowheads="1"/>
+                    </pic:cNvPicPr>
+                  </pic:nvPicPr>
+                  <pic:blipFill>
+                    <a:blip r:embed="rId18">
+                      <a:extLst>
+                        <a:ext uri="{28A0092B-C50C-407E-A947-70E740481C1C}">
+                          <a14:useLocalDpi xmlns:a14="http://schemas.microsoft.com/office/drawing/2010/main" val="0"/>
+                        </a:ext>
+                      </a:extLst>
+                    </a:blip>
+                    <a:srcRect/>
+                    <a:stretch>
+                      <a:fillRect/>
+                    </a:stretch>
+                  </pic:blipFill>
+                  <pic:spPr bwMode="auto">
+                    <a:xfrm>
+                      <a:off x="0" y="0"/>
+                      <a:ext cx="3619500" cy="3657600"/>
+                    </a:xfrm>
+                    <a:prstGeom prst="rect">
+                      <a:avLst/>
+                    </a:prstGeom>
+                    <a:noFill/>
+                    <a:ln>
+                      <a:noFill/>
+                    </a:ln>
+                  </pic:spPr>
+                </pic:pic>
+              </a:graphicData>
+            </a:graphic>
+          </wp:inline>
+        </w:drawing>
+      </w:r>
+    </w:p>
+    <w:p>
+      <w:pPr>
+        <w:pStyle w:val="Lgende"/>
+      </w:pPr>
+      <w:r>
+        <w:t xml:space="preserve">Figure </w:t>
+      </w:r>
+      <w:fldSimple w:instr=" SEQ Figure \* ARABIC ">
+        <w:r>
+          <w:rPr>
+            <w:noProof/>
+          </w:rPr>
+          <w:t>5</w:t>
+        </w:r>
+      </w:fldSimple>
+      <w:r>
+        <w:t xml:space="preserve">: </w:t>
+      </w:r>
+      <w:proofErr w:type="spellStart"/>
+      <w:r>
+        <w:t>FrmListeQCMMain</w:t>
+      </w:r>
+      <w:r>
+        <w:t>.cs</w:t>
+      </w:r>
+      <w:proofErr w:type="spellEnd"/>
+    </w:p>
+    <w:p>
+      <w:pPr>
+        <w:keepNext/>
+      </w:pPr>
+      <w:r>
+        <w:rPr>
+          <w:noProof/>
+          <w:lang w:eastAsia="fr-CH"/>
+        </w:rPr>
+        <w:lastRenderedPageBreak/>
+        <w:drawing>
+          <wp:inline distT="0" distB="0" distL="0" distR="0" wp14:anchorId="7B31EF64" wp14:editId="45B9C87D">
+            <wp:extent cx="4318172" cy="8334375"/>
+            <wp:effectExtent l="0" t="0" r="6350" b="0"/>
+            <wp:docPr id="9" name="Image 9"/>
+            <wp:cNvGraphicFramePr>
+              <a:graphicFrameLocks xmlns:a="http://schemas.openxmlformats.org/drawingml/2006/main" noChangeAspect="1"/>
+            </wp:cNvGraphicFramePr>
+            <a:graphic xmlns:a="http://schemas.openxmlformats.org/drawingml/2006/main">
+              <a:graphicData uri="http://schemas.openxmlformats.org/drawingml/2006/picture">
+                <pic:pic xmlns:pic="http://schemas.openxmlformats.org/drawingml/2006/picture">
+                  <pic:nvPicPr>
+                    <pic:cNvPr id="0" name="Picture 7"/>
+                    <pic:cNvPicPr>
+                      <a:picLocks noChangeAspect="1" noChangeArrowheads="1"/>
+                    </pic:cNvPicPr>
+                  </pic:nvPicPr>
+                  <pic:blipFill>
+                    <a:blip r:embed="rId19">
+                      <a:extLst>
+                        <a:ext uri="{28A0092B-C50C-407E-A947-70E740481C1C}">
+                          <a14:useLocalDpi xmlns:a14="http://schemas.microsoft.com/office/drawing/2010/main" val="0"/>
+                        </a:ext>
+                      </a:extLst>
+                    </a:blip>
+                    <a:srcRect/>
+                    <a:stretch>
+                      <a:fillRect/>
+                    </a:stretch>
+                  </pic:blipFill>
+                  <pic:spPr bwMode="auto">
+                    <a:xfrm>
+                      <a:off x="0" y="0"/>
+                      <a:ext cx="4328153" cy="8353640"/>
+                    </a:xfrm>
+                    <a:prstGeom prst="rect">
+                      <a:avLst/>
+                    </a:prstGeom>
+                    <a:noFill/>
+                    <a:ln>
+                      <a:noFill/>
+                    </a:ln>
+                  </pic:spPr>
+                </pic:pic>
+              </a:graphicData>
+            </a:graphic>
+          </wp:inline>
+        </w:drawing>
+      </w:r>
+      <w:bookmarkStart w:id="22" w:name="_Toc485207412"/>
+    </w:p>
+    <w:p>
+      <w:pPr>
+        <w:pStyle w:val="Lgende"/>
+      </w:pPr>
+      <w:r>
+        <w:t xml:space="preserve">Figure </w:t>
+      </w:r>
+      <w:fldSimple w:instr=" SEQ Figure \* ARABIC ">
+        <w:r>
+          <w:rPr>
+            <w:noProof/>
+          </w:rPr>
+          <w:t>6</w:t>
+        </w:r>
+      </w:fldSimple>
+      <w:r>
+        <w:t xml:space="preserve">: </w:t>
+      </w:r>
+      <w:proofErr w:type="spellStart"/>
+      <w:r>
+        <w:t>FrmInformations</w:t>
+      </w:r>
+      <w:r>
+        <w:t>.cs</w:t>
+      </w:r>
+      <w:proofErr w:type="spellEnd"/>
+      <w:r>
+        <w:br w:type="page"/>
+      </w:r>
+    </w:p>
+    <w:p>
+      <w:pPr>
+        <w:pStyle w:val="Titre2"/>
+      </w:pPr>
+      <w:r>
+        <w:lastRenderedPageBreak/>
+        <w:t>Description des messages échangés (si besoin)</w:t>
+      </w:r>
+      <w:bookmarkEnd w:id="22"/>
+    </w:p>
+    <w:p>
+      <w:bookmarkStart w:id="23" w:name="_GoBack"/>
+      <w:bookmarkEnd w:id="23"/>
+    </w:p>
+    <w:p>
+      <w:pPr>
+        <w:pStyle w:val="Titre2"/>
+      </w:pPr>
+      <w:bookmarkStart w:id="24" w:name="_Toc485207413"/>
+      <w:proofErr w:type="spellStart"/>
+      <w:r>
+        <w:t>Structogramme</w:t>
+      </w:r>
+      <w:proofErr w:type="spellEnd"/>
+      <w:r>
+        <w:t xml:space="preserve"> ou organigramme ou </w:t>
+      </w:r>
+      <w:proofErr w:type="spellStart"/>
+      <w:r>
+        <w:t>pseudo-code</w:t>
+      </w:r>
+      <w:proofErr w:type="spellEnd"/>
+      <w:r>
+        <w:t xml:space="preserve"> des fonctions principales</w:t>
+      </w:r>
+      <w:bookmarkEnd w:id="24"/>
+    </w:p>
+    <w:p>
+      <w:r>
+        <w:br w:type="page"/>
+      </w:r>
+    </w:p>
+    <w:p/>
+    <w:p>
+      <w:pPr>
+        <w:pStyle w:val="Titre2"/>
+        <w:rPr>
+          <w:noProof/>
+        </w:rPr>
+      </w:pPr>
+      <w:bookmarkStart w:id="25" w:name="_Toc485207414"/>
+      <w:r>
+        <w:rPr>
+          <w:noProof/>
+        </w:rPr>
+        <w:t>Tests et protocole de tests !</w:t>
+      </w:r>
+      <w:bookmarkEnd w:id="25"/>
+    </w:p>
+    <w:p/>
+    <w:p>
+      <w:pPr>
+        <w:pStyle w:val="Titre3"/>
+        <w:rPr>
+          <w:noProof/>
+        </w:rPr>
+      </w:pPr>
+      <w:bookmarkStart w:id="26" w:name="_Toc485207415"/>
+      <w:r>
+        <w:rPr>
+          <w:noProof/>
+        </w:rPr>
+        <w:t>Plan de tests :</w:t>
+      </w:r>
+      <w:bookmarkEnd w:id="26"/>
+    </w:p>
+    <w:p/>
+    <w:p>
+      <w:pPr>
+        <w:pStyle w:val="Titre3"/>
+        <w:rPr>
+          <w:noProof/>
+        </w:rPr>
+      </w:pPr>
+      <w:bookmarkStart w:id="27" w:name="_Toc485207416"/>
+      <w:r>
+        <w:rPr>
+          <w:noProof/>
+        </w:rPr>
+        <w:t>Rapport de Tests</w:t>
+      </w:r>
+      <w:bookmarkEnd w:id="27"/>
+    </w:p>
+    <w:p/>
+    <w:p>
+      <w:pPr>
+        <w:pStyle w:val="Titre2"/>
+        <w:rPr>
+          <w:noProof/>
+        </w:rPr>
+      </w:pPr>
+      <w:bookmarkStart w:id="28" w:name="_Toc485207417"/>
+      <w:r>
+        <w:rPr>
+          <w:noProof/>
+        </w:rPr>
+        <w:t>Amélioration possibles</w:t>
+      </w:r>
+      <w:bookmarkEnd w:id="28"/>
+    </w:p>
+    <w:p/>
+    <w:p>
+      <w:pPr>
+        <w:pStyle w:val="Titre2"/>
+        <w:rPr>
+          <w:noProof/>
+        </w:rPr>
+      </w:pPr>
+      <w:bookmarkStart w:id="29" w:name="_Toc485207418"/>
+      <w:r>
+        <w:rPr>
+          <w:noProof/>
+        </w:rPr>
+        <w:t>Conclusion (bilan)</w:t>
+      </w:r>
+      <w:bookmarkEnd w:id="29"/>
+    </w:p>
+    <w:p/>
+    <w:p>
+      <w:pPr>
+        <w:pStyle w:val="Titre2"/>
+        <w:rPr>
+          <w:noProof/>
+        </w:rPr>
+      </w:pPr>
+      <w:bookmarkStart w:id="30" w:name="_Toc485207419"/>
+      <w:r>
+        <w:rPr>
+          <w:noProof/>
+        </w:rPr>
+        <w:t>Bibliographie</w:t>
+      </w:r>
+      <w:bookmarkEnd w:id="30"/>
+    </w:p>
+    <w:p/>
     <w:sectPr>
-      <w:footerReference w:type="default" r:id="rId11"/>
-      <w:pgSz w:w="11906" w:h="16838"/>
-      <w:pgMar w:top="1417" w:right="1417" w:bottom="1417" w:left="1417" w:header="708" w:footer="708" w:gutter="0"/>
+      <w:pgSz w:w="11906" w:h="16838" w:code="9"/>
+      <w:pgMar w:top="1418" w:right="1418" w:bottom="1418" w:left="1418" w:header="709" w:footer="709" w:gutter="0"/>
       <w:pgNumType w:start="0"/>
       <w:cols w:space="708"/>
       <w:titlePg/>
@@ -1456,6 +4537,7 @@
           <w:docPartUnique/>
         </w:docPartObj>
       </w:sdtPr>
+      <w:sdtEndPr/>
       <w:sdtContent>
         <w:r>
           <w:fldChar w:fldCharType="begin"/>
@@ -1471,7 +4553,7 @@
             <w:noProof/>
             <w:lang w:val="fr-FR"/>
           </w:rPr>
-          <w:t>3</w:t>
+          <w:t>5</w:t>
         </w:r>
         <w:r>
           <w:fldChar w:fldCharType="end"/>
@@ -1486,7 +4568,7 @@
         <w:rPr>
           <w:noProof/>
         </w:rPr>
-        <w:t>6</w:t>
+        <w:t>16</w:t>
       </w:r>
     </w:fldSimple>
   </w:p>
@@ -2548,6 +5630,74 @@
       <w:color w:val="4F81BD" w:themeColor="accent1"/>
     </w:rPr>
   </w:style>
+  <w:style w:type="paragraph" w:styleId="TM1">
+    <w:name w:val="toc 1"/>
+    <w:basedOn w:val="Normal"/>
+    <w:next w:val="Normal"/>
+    <w:autoRedefine/>
+    <w:uiPriority w:val="39"/>
+    <w:unhideWhenUsed/>
+    <w:rsid w:val="00AC2CE9"/>
+    <w:pPr>
+      <w:spacing w:after="100"/>
+    </w:pPr>
+  </w:style>
+  <w:style w:type="paragraph" w:styleId="TM2">
+    <w:name w:val="toc 2"/>
+    <w:basedOn w:val="Normal"/>
+    <w:next w:val="Normal"/>
+    <w:autoRedefine/>
+    <w:uiPriority w:val="39"/>
+    <w:unhideWhenUsed/>
+    <w:rsid w:val="00AC2CE9"/>
+    <w:pPr>
+      <w:spacing w:after="100"/>
+      <w:ind w:left="220"/>
+    </w:pPr>
+  </w:style>
+  <w:style w:type="paragraph" w:styleId="TM3">
+    <w:name w:val="toc 3"/>
+    <w:basedOn w:val="Normal"/>
+    <w:next w:val="Normal"/>
+    <w:autoRedefine/>
+    <w:uiPriority w:val="39"/>
+    <w:unhideWhenUsed/>
+    <w:rsid w:val="00AC2CE9"/>
+    <w:pPr>
+      <w:spacing w:after="100"/>
+      <w:ind w:left="440"/>
+    </w:pPr>
+  </w:style>
+  <w:style w:type="character" w:styleId="Lienhypertexte">
+    <w:name w:val="Hyperlink"/>
+    <w:basedOn w:val="Policepardfaut"/>
+    <w:uiPriority w:val="99"/>
+    <w:unhideWhenUsed/>
+    <w:rsid w:val="00AC2CE9"/>
+    <w:rPr>
+      <w:color w:val="0000FF" w:themeColor="hyperlink"/>
+      <w:u w:val="single"/>
+    </w:rPr>
+  </w:style>
+  <w:style w:type="paragraph" w:styleId="Lgende">
+    <w:name w:val="caption"/>
+    <w:basedOn w:val="Normal"/>
+    <w:next w:val="Normal"/>
+    <w:uiPriority w:val="35"/>
+    <w:unhideWhenUsed/>
+    <w:qFormat/>
+    <w:rsid w:val="0087237E"/>
+    <w:pPr>
+      <w:spacing w:line="240" w:lineRule="auto"/>
+    </w:pPr>
+    <w:rPr>
+      <w:b/>
+      <w:bCs/>
+      <w:color w:val="4F81BD" w:themeColor="accent1"/>
+      <w:sz w:val="18"/>
+      <w:szCs w:val="18"/>
+    </w:rPr>
+  </w:style>
 </w:styles>
 </file>
 
@@ -2996,6 +6146,74 @@
       <w:color w:val="4F81BD" w:themeColor="accent1"/>
     </w:rPr>
   </w:style>
+  <w:style w:type="paragraph" w:styleId="TM1">
+    <w:name w:val="toc 1"/>
+    <w:basedOn w:val="Normal"/>
+    <w:next w:val="Normal"/>
+    <w:autoRedefine/>
+    <w:uiPriority w:val="39"/>
+    <w:unhideWhenUsed/>
+    <w:rsid w:val="00AC2CE9"/>
+    <w:pPr>
+      <w:spacing w:after="100"/>
+    </w:pPr>
+  </w:style>
+  <w:style w:type="paragraph" w:styleId="TM2">
+    <w:name w:val="toc 2"/>
+    <w:basedOn w:val="Normal"/>
+    <w:next w:val="Normal"/>
+    <w:autoRedefine/>
+    <w:uiPriority w:val="39"/>
+    <w:unhideWhenUsed/>
+    <w:rsid w:val="00AC2CE9"/>
+    <w:pPr>
+      <w:spacing w:after="100"/>
+      <w:ind w:left="220"/>
+    </w:pPr>
+  </w:style>
+  <w:style w:type="paragraph" w:styleId="TM3">
+    <w:name w:val="toc 3"/>
+    <w:basedOn w:val="Normal"/>
+    <w:next w:val="Normal"/>
+    <w:autoRedefine/>
+    <w:uiPriority w:val="39"/>
+    <w:unhideWhenUsed/>
+    <w:rsid w:val="00AC2CE9"/>
+    <w:pPr>
+      <w:spacing w:after="100"/>
+      <w:ind w:left="440"/>
+    </w:pPr>
+  </w:style>
+  <w:style w:type="character" w:styleId="Lienhypertexte">
+    <w:name w:val="Hyperlink"/>
+    <w:basedOn w:val="Policepardfaut"/>
+    <w:uiPriority w:val="99"/>
+    <w:unhideWhenUsed/>
+    <w:rsid w:val="00AC2CE9"/>
+    <w:rPr>
+      <w:color w:val="0000FF" w:themeColor="hyperlink"/>
+      <w:u w:val="single"/>
+    </w:rPr>
+  </w:style>
+  <w:style w:type="paragraph" w:styleId="Lgende">
+    <w:name w:val="caption"/>
+    <w:basedOn w:val="Normal"/>
+    <w:next w:val="Normal"/>
+    <w:uiPriority w:val="35"/>
+    <w:unhideWhenUsed/>
+    <w:qFormat/>
+    <w:rsid w:val="0087237E"/>
+    <w:pPr>
+      <w:spacing w:line="240" w:lineRule="auto"/>
+    </w:pPr>
+    <w:rPr>
+      <w:b/>
+      <w:bCs/>
+      <w:color w:val="4F81BD" w:themeColor="accent1"/>
+      <w:sz w:val="18"/>
+      <w:szCs w:val="18"/>
+    </w:rPr>
+  </w:style>
 </w:styles>
 </file>
 
@@ -3096,35 +6314,6 @@
         </w:p>
       </w:docPartBody>
     </w:docPart>
-    <w:docPart>
-      <w:docPartPr>
-        <w:name w:val="663FF506BEC247D7993FF728CAAAD403"/>
-        <w:category>
-          <w:name w:val="Général"/>
-          <w:gallery w:val="placeholder"/>
-        </w:category>
-        <w:types>
-          <w:type w:val="bbPlcHdr"/>
-        </w:types>
-        <w:behaviors>
-          <w:behavior w:val="content"/>
-        </w:behaviors>
-        <w:guid w:val="{43F10E95-F094-44DA-909C-B3326D7D6AB9}"/>
-      </w:docPartPr>
-      <w:docPartBody>
-        <w:p>
-          <w:pPr>
-            <w:pStyle w:val="663FF506BEC247D7993FF728CAAAD403"/>
-          </w:pPr>
-          <w:r>
-            <w:rPr>
-              <w:lang w:val="fr-FR"/>
-            </w:rPr>
-            <w:t>[Nom de l’auteur]</w:t>
-          </w:r>
-        </w:p>
-      </w:docPartBody>
-    </w:docPart>
   </w:docParts>
 </w:glossaryDocument>
 </file>
@@ -3198,6 +6387,9 @@
   </w:compat>
   <w:rsids>
     <w:rsidRoot w:val="00CF7E36"/>
+    <w:rsid w:val="007E1B66"/>
+    <w:rsid w:val="00935C04"/>
+    <w:rsid w:val="00BA00A3"/>
     <w:rsid w:val="00CF7E36"/>
     <w:rsid w:val="00F827BF"/>
   </w:rsids>
@@ -3949,7 +7141,7 @@
 </file>
 
 <file path=customXml/itemProps2.xml><?xml version="1.0" encoding="utf-8"?>
-<ds:datastoreItem xmlns:ds="http://schemas.openxmlformats.org/officeDocument/2006/customXml" ds:itemID="{E4FB63F9-3AB7-458F-87F6-C46BF8596D46}">
+<ds:datastoreItem xmlns:ds="http://schemas.openxmlformats.org/officeDocument/2006/customXml" ds:itemID="{75F5FA19-CC4D-4D83-90CD-6F1991AD8B55}">
   <ds:schemaRefs>
     <ds:schemaRef ds:uri="http://schemas.openxmlformats.org/officeDocument/2006/bibliography"/>
   </ds:schemaRefs>

</xml_diff>

<commit_message>
Doc + regions controlleur
</commit_message>
<xml_diff>
--- a/Rapport.docx
+++ b/Rapport.docx
@@ -3455,7 +3455,6 @@
         <w:t>et de l’exporter du programme sous forme de fichier texte.</w:t>
       </w:r>
     </w:p>
-    <w:p/>
     <w:p>
       <w:pPr>
         <w:rPr>
@@ -4324,6 +4323,349 @@
         <w:t>.cs</w:t>
       </w:r>
       <w:proofErr w:type="spellEnd"/>
+    </w:p>
+    <w:p>
+      <w:r>
+        <w:rPr>
+          <w:noProof/>
+          <w:lang w:eastAsia="fr-CH"/>
+        </w:rPr>
+        <w:lastRenderedPageBreak/>
+        <w:drawing>
+          <wp:inline distT="0" distB="0" distL="0" distR="0">
+            <wp:extent cx="2343150" cy="1981200"/>
+            <wp:effectExtent l="0" t="0" r="0" b="0"/>
+            <wp:docPr id="13" name="Image 13"/>
+            <wp:cNvGraphicFramePr>
+              <a:graphicFrameLocks xmlns:a="http://schemas.openxmlformats.org/drawingml/2006/main" noChangeAspect="1"/>
+            </wp:cNvGraphicFramePr>
+            <a:graphic xmlns:a="http://schemas.openxmlformats.org/drawingml/2006/main">
+              <a:graphicData uri="http://schemas.openxmlformats.org/drawingml/2006/picture">
+                <pic:pic xmlns:pic="http://schemas.openxmlformats.org/drawingml/2006/picture">
+                  <pic:nvPicPr>
+                    <pic:cNvPr id="0" name="Picture 11"/>
+                    <pic:cNvPicPr>
+                      <a:picLocks noChangeAspect="1" noChangeArrowheads="1"/>
+                    </pic:cNvPicPr>
+                  </pic:nvPicPr>
+                  <pic:blipFill>
+                    <a:blip r:embed="rId20">
+                      <a:extLst>
+                        <a:ext uri="{28A0092B-C50C-407E-A947-70E740481C1C}">
+                          <a14:useLocalDpi xmlns:a14="http://schemas.microsoft.com/office/drawing/2010/main" val="0"/>
+                        </a:ext>
+                      </a:extLst>
+                    </a:blip>
+                    <a:srcRect/>
+                    <a:stretch>
+                      <a:fillRect/>
+                    </a:stretch>
+                  </pic:blipFill>
+                  <pic:spPr bwMode="auto">
+                    <a:xfrm>
+                      <a:off x="0" y="0"/>
+                      <a:ext cx="2343150" cy="1981200"/>
+                    </a:xfrm>
+                    <a:prstGeom prst="rect">
+                      <a:avLst/>
+                    </a:prstGeom>
+                    <a:noFill/>
+                    <a:ln>
+                      <a:noFill/>
+                    </a:ln>
+                  </pic:spPr>
+                </pic:pic>
+              </a:graphicData>
+            </a:graphic>
+          </wp:inline>
+        </w:drawing>
+      </w:r>
+    </w:p>
+    <w:p>
+      <w:r>
+        <w:rPr>
+          <w:noProof/>
+          <w:lang w:eastAsia="fr-CH"/>
+        </w:rPr>
+        <w:drawing>
+          <wp:inline distT="0" distB="0" distL="0" distR="0">
+            <wp:extent cx="5759450" cy="5255853"/>
+            <wp:effectExtent l="0" t="0" r="0" b="2540"/>
+            <wp:docPr id="14" name="Image 14"/>
+            <wp:cNvGraphicFramePr>
+              <a:graphicFrameLocks xmlns:a="http://schemas.openxmlformats.org/drawingml/2006/main" noChangeAspect="1"/>
+            </wp:cNvGraphicFramePr>
+            <a:graphic xmlns:a="http://schemas.openxmlformats.org/drawingml/2006/main">
+              <a:graphicData uri="http://schemas.openxmlformats.org/drawingml/2006/picture">
+                <pic:pic xmlns:pic="http://schemas.openxmlformats.org/drawingml/2006/picture">
+                  <pic:nvPicPr>
+                    <pic:cNvPr id="0" name="Picture 12"/>
+                    <pic:cNvPicPr>
+                      <a:picLocks noChangeAspect="1" noChangeArrowheads="1"/>
+                    </pic:cNvPicPr>
+                  </pic:nvPicPr>
+                  <pic:blipFill>
+                    <a:blip r:embed="rId21">
+                      <a:extLst>
+                        <a:ext uri="{28A0092B-C50C-407E-A947-70E740481C1C}">
+                          <a14:useLocalDpi xmlns:a14="http://schemas.microsoft.com/office/drawing/2010/main" val="0"/>
+                        </a:ext>
+                      </a:extLst>
+                    </a:blip>
+                    <a:srcRect/>
+                    <a:stretch>
+                      <a:fillRect/>
+                    </a:stretch>
+                  </pic:blipFill>
+                  <pic:spPr bwMode="auto">
+                    <a:xfrm>
+                      <a:off x="0" y="0"/>
+                      <a:ext cx="5759450" cy="5255853"/>
+                    </a:xfrm>
+                    <a:prstGeom prst="rect">
+                      <a:avLst/>
+                    </a:prstGeom>
+                    <a:noFill/>
+                    <a:ln>
+                      <a:noFill/>
+                    </a:ln>
+                  </pic:spPr>
+                </pic:pic>
+              </a:graphicData>
+            </a:graphic>
+          </wp:inline>
+        </w:drawing>
+      </w:r>
+    </w:p>
+    <w:p>
+      <w:r>
+        <w:rPr>
+          <w:noProof/>
+          <w:lang w:eastAsia="fr-CH"/>
+        </w:rPr>
+        <w:lastRenderedPageBreak/>
+        <w:drawing>
+          <wp:inline distT="0" distB="0" distL="0" distR="0">
+            <wp:extent cx="5219700" cy="5715000"/>
+            <wp:effectExtent l="0" t="0" r="0" b="0"/>
+            <wp:docPr id="15" name="Image 15"/>
+            <wp:cNvGraphicFramePr>
+              <a:graphicFrameLocks xmlns:a="http://schemas.openxmlformats.org/drawingml/2006/main" noChangeAspect="1"/>
+            </wp:cNvGraphicFramePr>
+            <a:graphic xmlns:a="http://schemas.openxmlformats.org/drawingml/2006/main">
+              <a:graphicData uri="http://schemas.openxmlformats.org/drawingml/2006/picture">
+                <pic:pic xmlns:pic="http://schemas.openxmlformats.org/drawingml/2006/picture">
+                  <pic:nvPicPr>
+                    <pic:cNvPr id="0" name="Picture 13"/>
+                    <pic:cNvPicPr>
+                      <a:picLocks noChangeAspect="1" noChangeArrowheads="1"/>
+                    </pic:cNvPicPr>
+                  </pic:nvPicPr>
+                  <pic:blipFill>
+                    <a:blip r:embed="rId22">
+                      <a:extLst>
+                        <a:ext uri="{28A0092B-C50C-407E-A947-70E740481C1C}">
+                          <a14:useLocalDpi xmlns:a14="http://schemas.microsoft.com/office/drawing/2010/main" val="0"/>
+                        </a:ext>
+                      </a:extLst>
+                    </a:blip>
+                    <a:srcRect/>
+                    <a:stretch>
+                      <a:fillRect/>
+                    </a:stretch>
+                  </pic:blipFill>
+                  <pic:spPr bwMode="auto">
+                    <a:xfrm>
+                      <a:off x="0" y="0"/>
+                      <a:ext cx="5219700" cy="5715000"/>
+                    </a:xfrm>
+                    <a:prstGeom prst="rect">
+                      <a:avLst/>
+                    </a:prstGeom>
+                    <a:noFill/>
+                    <a:ln>
+                      <a:noFill/>
+                    </a:ln>
+                  </pic:spPr>
+                </pic:pic>
+              </a:graphicData>
+            </a:graphic>
+          </wp:inline>
+        </w:drawing>
+      </w:r>
+    </w:p>
+    <w:p>
+      <w:bookmarkStart w:id="23" w:name="_GoBack"/>
+      <w:bookmarkEnd w:id="23"/>
+      <w:r>
+        <w:rPr>
+          <w:noProof/>
+          <w:lang w:eastAsia="fr-CH"/>
+        </w:rPr>
+        <w:drawing>
+          <wp:inline distT="0" distB="0" distL="0" distR="0" wp14:anchorId="687189D2" wp14:editId="66C1285C">
+            <wp:extent cx="3390900" cy="2371725"/>
+            <wp:effectExtent l="0" t="0" r="0" b="9525"/>
+            <wp:docPr id="18" name="Image 18"/>
+            <wp:cNvGraphicFramePr>
+              <a:graphicFrameLocks xmlns:a="http://schemas.openxmlformats.org/drawingml/2006/main" noChangeAspect="1"/>
+            </wp:cNvGraphicFramePr>
+            <a:graphic xmlns:a="http://schemas.openxmlformats.org/drawingml/2006/main">
+              <a:graphicData uri="http://schemas.openxmlformats.org/drawingml/2006/picture">
+                <pic:pic xmlns:pic="http://schemas.openxmlformats.org/drawingml/2006/picture">
+                  <pic:nvPicPr>
+                    <pic:cNvPr id="0" name="Picture 16"/>
+                    <pic:cNvPicPr>
+                      <a:picLocks noChangeAspect="1" noChangeArrowheads="1"/>
+                    </pic:cNvPicPr>
+                  </pic:nvPicPr>
+                  <pic:blipFill>
+                    <a:blip r:embed="rId23">
+                      <a:extLst>
+                        <a:ext uri="{28A0092B-C50C-407E-A947-70E740481C1C}">
+                          <a14:useLocalDpi xmlns:a14="http://schemas.microsoft.com/office/drawing/2010/main" val="0"/>
+                        </a:ext>
+                      </a:extLst>
+                    </a:blip>
+                    <a:srcRect/>
+                    <a:stretch>
+                      <a:fillRect/>
+                    </a:stretch>
+                  </pic:blipFill>
+                  <pic:spPr bwMode="auto">
+                    <a:xfrm>
+                      <a:off x="0" y="0"/>
+                      <a:ext cx="3390900" cy="2371725"/>
+                    </a:xfrm>
+                    <a:prstGeom prst="rect">
+                      <a:avLst/>
+                    </a:prstGeom>
+                    <a:noFill/>
+                    <a:ln>
+                      <a:noFill/>
+                    </a:ln>
+                  </pic:spPr>
+                </pic:pic>
+              </a:graphicData>
+            </a:graphic>
+          </wp:inline>
+        </w:drawing>
+      </w:r>
+    </w:p>
+    <w:p>
+      <w:r>
+        <w:rPr>
+          <w:noProof/>
+          <w:lang w:eastAsia="fr-CH"/>
+        </w:rPr>
+        <w:lastRenderedPageBreak/>
+        <w:drawing>
+          <wp:inline distT="0" distB="0" distL="0" distR="0">
+            <wp:extent cx="5759450" cy="5482826"/>
+            <wp:effectExtent l="0" t="0" r="0" b="3810"/>
+            <wp:docPr id="16" name="Image 16"/>
+            <wp:cNvGraphicFramePr>
+              <a:graphicFrameLocks xmlns:a="http://schemas.openxmlformats.org/drawingml/2006/main" noChangeAspect="1"/>
+            </wp:cNvGraphicFramePr>
+            <a:graphic xmlns:a="http://schemas.openxmlformats.org/drawingml/2006/main">
+              <a:graphicData uri="http://schemas.openxmlformats.org/drawingml/2006/picture">
+                <pic:pic xmlns:pic="http://schemas.openxmlformats.org/drawingml/2006/picture">
+                  <pic:nvPicPr>
+                    <pic:cNvPr id="0" name="Picture 14"/>
+                    <pic:cNvPicPr>
+                      <a:picLocks noChangeAspect="1" noChangeArrowheads="1"/>
+                    </pic:cNvPicPr>
+                  </pic:nvPicPr>
+                  <pic:blipFill>
+                    <a:blip r:embed="rId24">
+                      <a:extLst>
+                        <a:ext uri="{28A0092B-C50C-407E-A947-70E740481C1C}">
+                          <a14:useLocalDpi xmlns:a14="http://schemas.microsoft.com/office/drawing/2010/main" val="0"/>
+                        </a:ext>
+                      </a:extLst>
+                    </a:blip>
+                    <a:srcRect/>
+                    <a:stretch>
+                      <a:fillRect/>
+                    </a:stretch>
+                  </pic:blipFill>
+                  <pic:spPr bwMode="auto">
+                    <a:xfrm>
+                      <a:off x="0" y="0"/>
+                      <a:ext cx="5759450" cy="5482826"/>
+                    </a:xfrm>
+                    <a:prstGeom prst="rect">
+                      <a:avLst/>
+                    </a:prstGeom>
+                    <a:noFill/>
+                    <a:ln>
+                      <a:noFill/>
+                    </a:ln>
+                  </pic:spPr>
+                </pic:pic>
+              </a:graphicData>
+            </a:graphic>
+          </wp:inline>
+        </w:drawing>
+      </w:r>
+    </w:p>
+    <w:p>
+      <w:r>
+        <w:rPr>
+          <w:noProof/>
+          <w:lang w:eastAsia="fr-CH"/>
+        </w:rPr>
+        <w:drawing>
+          <wp:inline distT="0" distB="0" distL="0" distR="0">
+            <wp:extent cx="4076700" cy="2905125"/>
+            <wp:effectExtent l="0" t="0" r="0" b="9525"/>
+            <wp:docPr id="17" name="Image 17"/>
+            <wp:cNvGraphicFramePr>
+              <a:graphicFrameLocks xmlns:a="http://schemas.openxmlformats.org/drawingml/2006/main" noChangeAspect="1"/>
+            </wp:cNvGraphicFramePr>
+            <a:graphic xmlns:a="http://schemas.openxmlformats.org/drawingml/2006/main">
+              <a:graphicData uri="http://schemas.openxmlformats.org/drawingml/2006/picture">
+                <pic:pic xmlns:pic="http://schemas.openxmlformats.org/drawingml/2006/picture">
+                  <pic:nvPicPr>
+                    <pic:cNvPr id="0" name="Picture 15"/>
+                    <pic:cNvPicPr>
+                      <a:picLocks noChangeAspect="1" noChangeArrowheads="1"/>
+                    </pic:cNvPicPr>
+                  </pic:nvPicPr>
+                  <pic:blipFill>
+                    <a:blip r:embed="rId25">
+                      <a:extLst>
+                        <a:ext uri="{28A0092B-C50C-407E-A947-70E740481C1C}">
+                          <a14:useLocalDpi xmlns:a14="http://schemas.microsoft.com/office/drawing/2010/main" val="0"/>
+                        </a:ext>
+                      </a:extLst>
+                    </a:blip>
+                    <a:srcRect/>
+                    <a:stretch>
+                      <a:fillRect/>
+                    </a:stretch>
+                  </pic:blipFill>
+                  <pic:spPr bwMode="auto">
+                    <a:xfrm>
+                      <a:off x="0" y="0"/>
+                      <a:ext cx="4076700" cy="2905125"/>
+                    </a:xfrm>
+                    <a:prstGeom prst="rect">
+                      <a:avLst/>
+                    </a:prstGeom>
+                    <a:noFill/>
+                    <a:ln>
+                      <a:noFill/>
+                    </a:ln>
+                  </pic:spPr>
+                </pic:pic>
+              </a:graphicData>
+            </a:graphic>
+          </wp:inline>
+        </w:drawing>
+      </w:r>
+    </w:p>
+    <w:p>
       <w:r>
         <w:br w:type="page"/>
       </w:r>
@@ -4338,10 +4680,7 @@
       </w:r>
       <w:bookmarkEnd w:id="22"/>
     </w:p>
-    <w:p>
-      <w:bookmarkStart w:id="23" w:name="_GoBack"/>
-      <w:bookmarkEnd w:id="23"/>
-    </w:p>
+    <w:p/>
     <w:p>
       <w:pPr>
         <w:pStyle w:val="Titre2"/>
@@ -4553,7 +4892,7 @@
             <w:noProof/>
             <w:lang w:val="fr-FR"/>
           </w:rPr>
-          <w:t>5</w:t>
+          <w:t>8</w:t>
         </w:r>
         <w:r>
           <w:fldChar w:fldCharType="end"/>
@@ -4568,7 +4907,7 @@
         <w:rPr>
           <w:noProof/>
         </w:rPr>
-        <w:t>16</w:t>
+        <w:t>19</w:t>
       </w:r>
     </w:fldSimple>
   </w:p>
@@ -6284,36 +6623,6 @@
         </w:p>
       </w:docPartBody>
     </w:docPart>
-    <w:docPart>
-      <w:docPartPr>
-        <w:name w:val="7FC9D27FEAD8441789DD4C7BD3B925B8"/>
-        <w:category>
-          <w:name w:val="Général"/>
-          <w:gallery w:val="placeholder"/>
-        </w:category>
-        <w:types>
-          <w:type w:val="bbPlcHdr"/>
-        </w:types>
-        <w:behaviors>
-          <w:behavior w:val="content"/>
-        </w:behaviors>
-        <w:guid w:val="{032D5A9F-B150-4DDF-8034-1A5B958D7144}"/>
-      </w:docPartPr>
-      <w:docPartBody>
-        <w:p>
-          <w:pPr>
-            <w:pStyle w:val="7FC9D27FEAD8441789DD4C7BD3B925B8"/>
-          </w:pPr>
-          <w:r>
-            <w:rPr>
-              <w:rFonts w:asciiTheme="majorHAnsi" w:eastAsiaTheme="majorEastAsia" w:hAnsiTheme="majorHAnsi" w:cstheme="majorBidi"/>
-              <w:lang w:val="fr-FR"/>
-            </w:rPr>
-            <w:t>[Choisir la date]</w:t>
-          </w:r>
-        </w:p>
-      </w:docPartBody>
-    </w:docPart>
   </w:docParts>
 </w:glossaryDocument>
 </file>
@@ -6389,8 +6698,8 @@
     <w:rsidRoot w:val="00CF7E36"/>
     <w:rsid w:val="007E1B66"/>
     <w:rsid w:val="00935C04"/>
-    <w:rsid w:val="00BA00A3"/>
     <w:rsid w:val="00CF7E36"/>
+    <w:rsid w:val="00EF560F"/>
     <w:rsid w:val="00F827BF"/>
   </w:rsids>
   <m:mathPr>
@@ -7141,7 +7450,7 @@
 </file>
 
 <file path=customXml/itemProps2.xml><?xml version="1.0" encoding="utf-8"?>
-<ds:datastoreItem xmlns:ds="http://schemas.openxmlformats.org/officeDocument/2006/customXml" ds:itemID="{75F5FA19-CC4D-4D83-90CD-6F1991AD8B55}">
+<ds:datastoreItem xmlns:ds="http://schemas.openxmlformats.org/officeDocument/2006/customXml" ds:itemID="{CD6377E5-D4E9-47E4-8303-043E3AD53B49}">
   <ds:schemaRefs>
     <ds:schemaRef ds:uri="http://schemas.openxmlformats.org/officeDocument/2006/bibliography"/>
   </ds:schemaRefs>

</xml_diff>